<commit_message>
Cahier des charges - Planning
</commit_message>
<xml_diff>
--- a/Cahier des charges/a_P71_cahierDeCharges_Raquel_Mohammed.docx
+++ b/Cahier des charges/a_P71_cahierDeCharges_Raquel_Mohammed.docx
@@ -687,7 +687,7 @@
           <w:noProof/>
           <w:sz w:val="36"/>
           <w:szCs w:val="36"/>
-          <w:lang w:val="en-CA" w:eastAsia="en-CA"/>
+          <w:lang w:eastAsia="en-CA"/>
         </w:rPr>
         <w:t xml:space="preserve"> </w:t>
       </w:r>
@@ -1316,6 +1316,553 @@
         </w:rPr>
       </w:pPr>
     </w:p>
+    <w:p>
+      <w:pPr>
+        <w:rPr>
+          <w:sz w:val="24"/>
+        </w:rPr>
+      </w:pPr>
+    </w:p>
+    <w:p>
+      <w:pPr>
+        <w:rPr>
+          <w:sz w:val="24"/>
+        </w:rPr>
+      </w:pPr>
+    </w:p>
+    <w:p>
+      <w:pPr>
+        <w:rPr>
+          <w:sz w:val="24"/>
+        </w:rPr>
+      </w:pPr>
+    </w:p>
+    <w:p>
+      <w:pPr>
+        <w:rPr>
+          <w:sz w:val="24"/>
+        </w:rPr>
+      </w:pPr>
+    </w:p>
+    <w:p>
+      <w:pPr>
+        <w:rPr>
+          <w:sz w:val="24"/>
+        </w:rPr>
+      </w:pPr>
+    </w:p>
+    <w:p>
+      <w:pPr>
+        <w:rPr>
+          <w:sz w:val="24"/>
+        </w:rPr>
+      </w:pPr>
+    </w:p>
+    <w:p>
+      <w:pPr>
+        <w:autoSpaceDE w:val="0"/>
+        <w:autoSpaceDN w:val="0"/>
+        <w:adjustRightInd w:val="0"/>
+        <w:spacing w:after="0" w:line="240" w:lineRule="auto"/>
+        <w:rPr>
+          <w:rFonts w:cstheme="minorHAnsi"/>
+          <w:b/>
+          <w:bCs/>
+          <w:sz w:val="36"/>
+          <w:szCs w:val="36"/>
+        </w:rPr>
+      </w:pPr>
+      <w:r>
+        <w:rPr>
+          <w:rFonts w:cstheme="minorHAnsi"/>
+          <w:b/>
+          <w:bCs/>
+          <w:sz w:val="36"/>
+          <w:szCs w:val="36"/>
+        </w:rPr>
+        <w:lastRenderedPageBreak/>
+        <w:t>Planning</w:t>
+      </w:r>
+    </w:p>
+    <w:p>
+      <w:pPr>
+        <w:autoSpaceDE w:val="0"/>
+        <w:autoSpaceDN w:val="0"/>
+        <w:adjustRightInd w:val="0"/>
+        <w:spacing w:after="0" w:line="240" w:lineRule="auto"/>
+        <w:rPr>
+          <w:rFonts w:asciiTheme="majorHAnsi" w:hAnsiTheme="majorHAnsi" w:cs="Arial-BoldMT"/>
+          <w:b/>
+          <w:bCs/>
+          <w:i/>
+          <w:color w:val="4F81BD" w:themeColor="accent1"/>
+        </w:rPr>
+      </w:pPr>
+    </w:p>
+    <w:p>
+      <w:pPr>
+        <w:autoSpaceDE w:val="0"/>
+        <w:autoSpaceDN w:val="0"/>
+        <w:adjustRightInd w:val="0"/>
+        <w:spacing w:after="0" w:line="240" w:lineRule="auto"/>
+        <w:rPr>
+          <w:rFonts w:asciiTheme="majorHAnsi" w:hAnsiTheme="majorHAnsi" w:cstheme="minorHAnsi"/>
+          <w:b/>
+          <w:i/>
+          <w:color w:val="4F81BD" w:themeColor="accent1"/>
+        </w:rPr>
+      </w:pPr>
+      <w:r>
+        <w:rPr>
+          <w:rFonts w:asciiTheme="majorHAnsi" w:hAnsiTheme="majorHAnsi" w:cstheme="minorHAnsi"/>
+          <w:b/>
+          <w:bCs/>
+          <w:i/>
+          <w:color w:val="4F81BD" w:themeColor="accent1"/>
+        </w:rPr>
+        <w:t>Phase 1: p</w:t>
+      </w:r>
+      <w:r>
+        <w:rPr>
+          <w:rFonts w:asciiTheme="majorHAnsi" w:hAnsiTheme="majorHAnsi" w:cstheme="minorHAnsi"/>
+          <w:b/>
+          <w:i/>
+          <w:color w:val="4F81BD" w:themeColor="accent1"/>
+        </w:rPr>
+        <w:t>réparation du projet  |  2 jours</w:t>
+      </w:r>
+    </w:p>
+    <w:p>
+      <w:pPr>
+        <w:pStyle w:val="Paragraphedeliste"/>
+        <w:numPr>
+          <w:ilvl w:val="0"/>
+          <w:numId w:val="9"/>
+        </w:numPr>
+        <w:rPr>
+          <w:rFonts w:cstheme="minorHAnsi"/>
+        </w:rPr>
+      </w:pPr>
+      <w:r>
+        <w:rPr>
+          <w:rFonts w:cstheme="minorHAnsi"/>
+        </w:rPr>
+        <w:t xml:space="preserve">Jour 1 : 28/03/2018 : rédaction du cahier des charges </w:t>
+      </w:r>
+    </w:p>
+    <w:p>
+      <w:pPr>
+        <w:pStyle w:val="Paragraphedeliste"/>
+        <w:numPr>
+          <w:ilvl w:val="0"/>
+          <w:numId w:val="9"/>
+        </w:numPr>
+        <w:rPr>
+          <w:rFonts w:cstheme="minorHAnsi"/>
+        </w:rPr>
+      </w:pPr>
+      <w:r>
+        <w:rPr>
+          <w:rFonts w:cstheme="minorHAnsi"/>
+        </w:rPr>
+        <w:t>Jour 2 : 03/04/2018 : finalisation du cahier des charges</w:t>
+      </w:r>
+    </w:p>
+    <w:p>
+      <w:pPr>
+        <w:autoSpaceDE w:val="0"/>
+        <w:autoSpaceDN w:val="0"/>
+        <w:adjustRightInd w:val="0"/>
+        <w:spacing w:after="0" w:line="240" w:lineRule="auto"/>
+        <w:rPr>
+          <w:rFonts w:asciiTheme="majorHAnsi" w:hAnsiTheme="majorHAnsi" w:cstheme="minorHAnsi"/>
+          <w:b/>
+          <w:i/>
+          <w:color w:val="4F81BD" w:themeColor="accent1"/>
+        </w:rPr>
+      </w:pPr>
+      <w:r>
+        <w:rPr>
+          <w:rFonts w:asciiTheme="majorHAnsi" w:hAnsiTheme="majorHAnsi" w:cstheme="minorHAnsi"/>
+          <w:b/>
+          <w:bCs/>
+          <w:i/>
+          <w:color w:val="4F81BD" w:themeColor="accent1"/>
+        </w:rPr>
+        <w:t xml:space="preserve">Phase 2: </w:t>
+      </w:r>
+      <w:r>
+        <w:rPr>
+          <w:rFonts w:asciiTheme="majorHAnsi" w:hAnsiTheme="majorHAnsi" w:cstheme="minorHAnsi"/>
+          <w:b/>
+          <w:i/>
+          <w:color w:val="4F81BD" w:themeColor="accent1"/>
+        </w:rPr>
+        <w:t>mockups  |  2 jours</w:t>
+      </w:r>
+    </w:p>
+    <w:p>
+      <w:pPr>
+        <w:pStyle w:val="Paragraphedeliste"/>
+        <w:numPr>
+          <w:ilvl w:val="0"/>
+          <w:numId w:val="9"/>
+        </w:numPr>
+        <w:rPr>
+          <w:rFonts w:cstheme="minorHAnsi"/>
+        </w:rPr>
+      </w:pPr>
+      <w:r>
+        <w:rPr>
+          <w:rFonts w:cstheme="minorHAnsi"/>
+        </w:rPr>
+        <w:t>Jour 3 : 03/04/2018 : mockups / maquettes</w:t>
+      </w:r>
+    </w:p>
+    <w:p>
+      <w:pPr>
+        <w:pStyle w:val="Paragraphedeliste"/>
+        <w:numPr>
+          <w:ilvl w:val="0"/>
+          <w:numId w:val="9"/>
+        </w:numPr>
+        <w:rPr>
+          <w:rFonts w:cstheme="minorHAnsi"/>
+        </w:rPr>
+      </w:pPr>
+      <w:r>
+        <w:rPr>
+          <w:rFonts w:cstheme="minorHAnsi"/>
+        </w:rPr>
+        <w:t>Jour 4 : 04/04/2018 : finalisation des mockups / maquettes</w:t>
+      </w:r>
+    </w:p>
+    <w:p>
+      <w:pPr>
+        <w:autoSpaceDE w:val="0"/>
+        <w:autoSpaceDN w:val="0"/>
+        <w:adjustRightInd w:val="0"/>
+        <w:spacing w:after="0" w:line="240" w:lineRule="auto"/>
+        <w:rPr>
+          <w:rFonts w:asciiTheme="majorHAnsi" w:hAnsiTheme="majorHAnsi" w:cstheme="minorHAnsi"/>
+          <w:b/>
+          <w:i/>
+          <w:color w:val="4F81BD" w:themeColor="accent1"/>
+        </w:rPr>
+      </w:pPr>
+      <w:r>
+        <w:rPr>
+          <w:rFonts w:asciiTheme="majorHAnsi" w:hAnsiTheme="majorHAnsi" w:cstheme="minorHAnsi"/>
+          <w:b/>
+          <w:bCs/>
+          <w:i/>
+          <w:color w:val="4F81BD" w:themeColor="accent1"/>
+        </w:rPr>
+        <w:t xml:space="preserve">Phase 3: </w:t>
+      </w:r>
+      <w:r>
+        <w:rPr>
+          <w:rFonts w:asciiTheme="majorHAnsi" w:hAnsiTheme="majorHAnsi" w:cstheme="minorHAnsi"/>
+          <w:b/>
+          <w:i/>
+          <w:color w:val="4F81BD" w:themeColor="accent1"/>
+        </w:rPr>
+        <w:t>intégration et développement web  |  x jours</w:t>
+      </w:r>
+    </w:p>
+    <w:p>
+      <w:pPr>
+        <w:pStyle w:val="Paragraphedeliste"/>
+        <w:numPr>
+          <w:ilvl w:val="0"/>
+          <w:numId w:val="9"/>
+        </w:numPr>
+        <w:rPr>
+          <w:rFonts w:cstheme="minorHAnsi"/>
+        </w:rPr>
+      </w:pPr>
+      <w:r>
+        <w:rPr>
+          <w:rFonts w:cstheme="minorHAnsi"/>
+        </w:rPr>
+        <w:t>Jour 1 : 05/04/2018 : intégration du site en HTML5 et CSS3</w:t>
+      </w:r>
+    </w:p>
+    <w:p>
+      <w:pPr>
+        <w:pStyle w:val="Paragraphedeliste"/>
+        <w:numPr>
+          <w:ilvl w:val="0"/>
+          <w:numId w:val="9"/>
+        </w:numPr>
+        <w:rPr>
+          <w:rFonts w:cstheme="minorHAnsi"/>
+        </w:rPr>
+      </w:pPr>
+      <w:r>
+        <w:rPr>
+          <w:rFonts w:cstheme="minorHAnsi"/>
+        </w:rPr>
+        <w:t>Jour 2 : 06/04/2018 : responsive + SEO méta-données</w:t>
+      </w:r>
+    </w:p>
+    <w:p>
+      <w:pPr>
+        <w:pStyle w:val="Paragraphedeliste"/>
+        <w:numPr>
+          <w:ilvl w:val="0"/>
+          <w:numId w:val="9"/>
+        </w:numPr>
+        <w:rPr>
+          <w:rFonts w:cstheme="minorHAnsi"/>
+        </w:rPr>
+      </w:pPr>
+      <w:r>
+        <w:rPr>
+          <w:rFonts w:cstheme="minorHAnsi"/>
+        </w:rPr>
+        <w:t>Jour 3 : 07/04/2018 : implémentation fonctionnalités en Javascript</w:t>
+      </w:r>
+    </w:p>
+    <w:p>
+      <w:pPr>
+        <w:pStyle w:val="Paragraphedeliste"/>
+        <w:numPr>
+          <w:ilvl w:val="0"/>
+          <w:numId w:val="9"/>
+        </w:numPr>
+        <w:rPr>
+          <w:rFonts w:cstheme="minorHAnsi"/>
+        </w:rPr>
+      </w:pPr>
+      <w:r>
+        <w:rPr>
+          <w:rFonts w:cstheme="minorHAnsi"/>
+        </w:rPr>
+        <w:t>Jour 4 : 08/04/2018 : création de la base de données</w:t>
+      </w:r>
+    </w:p>
+    <w:p>
+      <w:pPr>
+        <w:pStyle w:val="Paragraphedeliste"/>
+        <w:numPr>
+          <w:ilvl w:val="0"/>
+          <w:numId w:val="9"/>
+        </w:numPr>
+        <w:rPr>
+          <w:rFonts w:cstheme="minorHAnsi"/>
+        </w:rPr>
+      </w:pPr>
+      <w:r>
+        <w:rPr>
+          <w:rFonts w:cstheme="minorHAnsi"/>
+        </w:rPr>
+        <w:t>Jour 5 : 09/04/2018 : validation du formulaire</w:t>
+      </w:r>
+    </w:p>
+    <w:p>
+      <w:pPr>
+        <w:pStyle w:val="Paragraphedeliste"/>
+        <w:numPr>
+          <w:ilvl w:val="0"/>
+          <w:numId w:val="9"/>
+        </w:numPr>
+        <w:rPr>
+          <w:rFonts w:cstheme="minorHAnsi"/>
+        </w:rPr>
+      </w:pPr>
+      <w:r>
+        <w:rPr>
+          <w:rFonts w:cstheme="minorHAnsi"/>
+        </w:rPr>
+        <w:t>Jour 6 : 09/04/2018 : finalisation du site en PHP</w:t>
+      </w:r>
+    </w:p>
+    <w:p>
+      <w:pPr>
+        <w:pStyle w:val="Paragraphedeliste"/>
+        <w:numPr>
+          <w:ilvl w:val="0"/>
+          <w:numId w:val="9"/>
+        </w:numPr>
+        <w:rPr>
+          <w:rFonts w:cstheme="minorHAnsi"/>
+        </w:rPr>
+      </w:pPr>
+      <w:r>
+        <w:rPr>
+          <w:rFonts w:cstheme="minorHAnsi"/>
+        </w:rPr>
+        <w:t>Jour 7 : 11/04/2018 : mise en place forme générale du site en PHP, HTML et CSS3</w:t>
+      </w:r>
+    </w:p>
+    <w:p>
+      <w:pPr>
+        <w:autoSpaceDE w:val="0"/>
+        <w:autoSpaceDN w:val="0"/>
+        <w:adjustRightInd w:val="0"/>
+        <w:spacing w:after="0" w:line="240" w:lineRule="auto"/>
+        <w:rPr>
+          <w:rFonts w:asciiTheme="majorHAnsi" w:hAnsiTheme="majorHAnsi" w:cstheme="minorHAnsi"/>
+          <w:b/>
+          <w:i/>
+          <w:color w:val="4F81BD" w:themeColor="accent1"/>
+        </w:rPr>
+      </w:pPr>
+      <w:r>
+        <w:rPr>
+          <w:rFonts w:asciiTheme="majorHAnsi" w:hAnsiTheme="majorHAnsi" w:cstheme="minorHAnsi"/>
+          <w:b/>
+          <w:bCs/>
+          <w:i/>
+          <w:color w:val="4F81BD" w:themeColor="accent1"/>
+        </w:rPr>
+        <w:t xml:space="preserve">Phase 4: </w:t>
+      </w:r>
+      <w:r>
+        <w:rPr>
+          <w:rFonts w:asciiTheme="majorHAnsi" w:hAnsiTheme="majorHAnsi" w:cstheme="minorHAnsi"/>
+          <w:b/>
+          <w:i/>
+          <w:color w:val="4F81BD" w:themeColor="accent1"/>
+        </w:rPr>
+        <w:t>mise en production et tests  |  4 jours</w:t>
+      </w:r>
+    </w:p>
+    <w:p>
+      <w:pPr>
+        <w:pStyle w:val="Paragraphedeliste"/>
+        <w:numPr>
+          <w:ilvl w:val="0"/>
+          <w:numId w:val="9"/>
+        </w:numPr>
+        <w:rPr>
+          <w:rFonts w:cstheme="minorHAnsi"/>
+        </w:rPr>
+      </w:pPr>
+      <w:r>
+        <w:rPr>
+          <w:rFonts w:cstheme="minorHAnsi"/>
+        </w:rPr>
+        <w:t>Jour 1 : 12/03/2018 : test et corrections</w:t>
+      </w:r>
+    </w:p>
+    <w:p>
+      <w:pPr>
+        <w:pStyle w:val="Paragraphedeliste"/>
+        <w:numPr>
+          <w:ilvl w:val="0"/>
+          <w:numId w:val="9"/>
+        </w:numPr>
+        <w:rPr>
+          <w:rFonts w:cstheme="minorHAnsi"/>
+        </w:rPr>
+      </w:pPr>
+      <w:r>
+        <w:rPr>
+          <w:rFonts w:cstheme="minorHAnsi"/>
+        </w:rPr>
+        <w:t>Jour 2 : 13/03/2018 : test et corrections</w:t>
+      </w:r>
+    </w:p>
+    <w:p>
+      <w:pPr>
+        <w:pStyle w:val="Paragraphedeliste"/>
+        <w:numPr>
+          <w:ilvl w:val="0"/>
+          <w:numId w:val="9"/>
+        </w:numPr>
+        <w:rPr>
+          <w:rFonts w:cstheme="minorHAnsi"/>
+        </w:rPr>
+      </w:pPr>
+      <w:r>
+        <w:rPr>
+          <w:rFonts w:cstheme="minorHAnsi"/>
+        </w:rPr>
+        <w:t>Jour 3 : 14/03/2018 : déploiement sur Sentora</w:t>
+      </w:r>
+    </w:p>
+    <w:p>
+      <w:pPr>
+        <w:pStyle w:val="Paragraphedeliste"/>
+        <w:numPr>
+          <w:ilvl w:val="0"/>
+          <w:numId w:val="9"/>
+        </w:numPr>
+        <w:rPr>
+          <w:rFonts w:cstheme="minorHAnsi"/>
+        </w:rPr>
+      </w:pPr>
+      <w:r>
+        <w:rPr>
+          <w:rFonts w:cstheme="minorHAnsi"/>
+        </w:rPr>
+        <w:t>Jour 4 : 15/04/2018 : tests compatibilités entre navigateurs et corrections</w:t>
+      </w:r>
+    </w:p>
+    <w:p>
+      <w:pPr>
+        <w:autoSpaceDE w:val="0"/>
+        <w:autoSpaceDN w:val="0"/>
+        <w:adjustRightInd w:val="0"/>
+        <w:spacing w:after="0" w:line="240" w:lineRule="auto"/>
+        <w:rPr>
+          <w:rFonts w:asciiTheme="majorHAnsi" w:hAnsiTheme="majorHAnsi" w:cstheme="minorHAnsi"/>
+          <w:b/>
+          <w:i/>
+          <w:color w:val="4F81BD" w:themeColor="accent1"/>
+        </w:rPr>
+      </w:pPr>
+      <w:r>
+        <w:rPr>
+          <w:rFonts w:asciiTheme="majorHAnsi" w:hAnsiTheme="majorHAnsi" w:cstheme="minorHAnsi"/>
+          <w:b/>
+          <w:bCs/>
+          <w:i/>
+          <w:color w:val="4F81BD" w:themeColor="accent1"/>
+        </w:rPr>
+        <w:t xml:space="preserve">Phase 5: </w:t>
+      </w:r>
+      <w:r>
+        <w:rPr>
+          <w:rFonts w:asciiTheme="majorHAnsi" w:hAnsiTheme="majorHAnsi" w:cstheme="minorHAnsi"/>
+          <w:b/>
+          <w:i/>
+          <w:color w:val="4F81BD" w:themeColor="accent1"/>
+        </w:rPr>
+        <w:t>présentation du projet</w:t>
+      </w:r>
+    </w:p>
+    <w:p>
+      <w:pPr>
+        <w:pStyle w:val="Paragraphedeliste"/>
+        <w:numPr>
+          <w:ilvl w:val="0"/>
+          <w:numId w:val="9"/>
+        </w:numPr>
+        <w:autoSpaceDE w:val="0"/>
+        <w:autoSpaceDN w:val="0"/>
+        <w:adjustRightInd w:val="0"/>
+        <w:spacing w:after="0" w:line="240" w:lineRule="auto"/>
+        <w:rPr>
+          <w:rFonts w:cstheme="minorHAnsi"/>
+        </w:rPr>
+      </w:pPr>
+      <w:r>
+        <w:rPr>
+          <w:rFonts w:cstheme="minorHAnsi"/>
+        </w:rPr>
+        <w:t xml:space="preserve">Jour 1 : 16/04/2018 : rédaction du cahier des charges </w:t>
+      </w:r>
+    </w:p>
+    <w:p>
+      <w:pPr>
+        <w:rPr>
+          <w:sz w:val="24"/>
+        </w:rPr>
+      </w:pPr>
+    </w:p>
     <w:sectPr>
       <w:pgSz w:w="12240" w:h="15840"/>
       <w:pgMar w:top="1440" w:right="1440" w:bottom="1440" w:left="1440" w:header="708" w:footer="708" w:gutter="0"/>
@@ -1494,6 +2041,118 @@
     </w:lvl>
   </w:abstractNum>
   <w:abstractNum w:abstractNumId="1">
+    <w:nsid w:val="09F8112B"/>
+    <w:multiLevelType w:val="hybridMultilevel"/>
+    <w:tmpl w:val="22D468B2"/>
+    <w:lvl w:ilvl="0" w:tplc="023C21B2">
+      <w:numFmt w:val="bullet"/>
+      <w:lvlText w:val="-"/>
+      <w:lvlJc w:val="left"/>
+      <w:pPr>
+        <w:ind w:left="720" w:hanging="360"/>
+      </w:pPr>
+      <w:rPr>
+        <w:rFonts w:ascii="Calibri" w:eastAsiaTheme="minorHAnsi" w:hAnsi="Calibri" w:cstheme="minorBidi" w:hint="default"/>
+      </w:rPr>
+    </w:lvl>
+    <w:lvl w:ilvl="1" w:tplc="04090003" w:tentative="1">
+      <w:start w:val="1"/>
+      <w:numFmt w:val="bullet"/>
+      <w:lvlText w:val="o"/>
+      <w:lvlJc w:val="left"/>
+      <w:pPr>
+        <w:ind w:left="1440" w:hanging="360"/>
+      </w:pPr>
+      <w:rPr>
+        <w:rFonts w:ascii="Courier New" w:hAnsi="Courier New" w:hint="default"/>
+      </w:rPr>
+    </w:lvl>
+    <w:lvl w:ilvl="2" w:tplc="04090005" w:tentative="1">
+      <w:start w:val="1"/>
+      <w:numFmt w:val="bullet"/>
+      <w:lvlText w:val=""/>
+      <w:lvlJc w:val="left"/>
+      <w:pPr>
+        <w:ind w:left="2160" w:hanging="360"/>
+      </w:pPr>
+      <w:rPr>
+        <w:rFonts w:ascii="Wingdings" w:hAnsi="Wingdings" w:hint="default"/>
+      </w:rPr>
+    </w:lvl>
+    <w:lvl w:ilvl="3" w:tplc="04090001" w:tentative="1">
+      <w:start w:val="1"/>
+      <w:numFmt w:val="bullet"/>
+      <w:lvlText w:val=""/>
+      <w:lvlJc w:val="left"/>
+      <w:pPr>
+        <w:ind w:left="2880" w:hanging="360"/>
+      </w:pPr>
+      <w:rPr>
+        <w:rFonts w:ascii="Symbol" w:hAnsi="Symbol" w:hint="default"/>
+      </w:rPr>
+    </w:lvl>
+    <w:lvl w:ilvl="4" w:tplc="04090003" w:tentative="1">
+      <w:start w:val="1"/>
+      <w:numFmt w:val="bullet"/>
+      <w:lvlText w:val="o"/>
+      <w:lvlJc w:val="left"/>
+      <w:pPr>
+        <w:ind w:left="3600" w:hanging="360"/>
+      </w:pPr>
+      <w:rPr>
+        <w:rFonts w:ascii="Courier New" w:hAnsi="Courier New" w:hint="default"/>
+      </w:rPr>
+    </w:lvl>
+    <w:lvl w:ilvl="5" w:tplc="04090005" w:tentative="1">
+      <w:start w:val="1"/>
+      <w:numFmt w:val="bullet"/>
+      <w:lvlText w:val=""/>
+      <w:lvlJc w:val="left"/>
+      <w:pPr>
+        <w:ind w:left="4320" w:hanging="360"/>
+      </w:pPr>
+      <w:rPr>
+        <w:rFonts w:ascii="Wingdings" w:hAnsi="Wingdings" w:hint="default"/>
+      </w:rPr>
+    </w:lvl>
+    <w:lvl w:ilvl="6" w:tplc="04090001" w:tentative="1">
+      <w:start w:val="1"/>
+      <w:numFmt w:val="bullet"/>
+      <w:lvlText w:val=""/>
+      <w:lvlJc w:val="left"/>
+      <w:pPr>
+        <w:ind w:left="5040" w:hanging="360"/>
+      </w:pPr>
+      <w:rPr>
+        <w:rFonts w:ascii="Symbol" w:hAnsi="Symbol" w:hint="default"/>
+      </w:rPr>
+    </w:lvl>
+    <w:lvl w:ilvl="7" w:tplc="04090003" w:tentative="1">
+      <w:start w:val="1"/>
+      <w:numFmt w:val="bullet"/>
+      <w:lvlText w:val="o"/>
+      <w:lvlJc w:val="left"/>
+      <w:pPr>
+        <w:ind w:left="5760" w:hanging="360"/>
+      </w:pPr>
+      <w:rPr>
+        <w:rFonts w:ascii="Courier New" w:hAnsi="Courier New" w:hint="default"/>
+      </w:rPr>
+    </w:lvl>
+    <w:lvl w:ilvl="8" w:tplc="04090005" w:tentative="1">
+      <w:start w:val="1"/>
+      <w:numFmt w:val="bullet"/>
+      <w:lvlText w:val=""/>
+      <w:lvlJc w:val="left"/>
+      <w:pPr>
+        <w:ind w:left="6480" w:hanging="360"/>
+      </w:pPr>
+      <w:rPr>
+        <w:rFonts w:ascii="Wingdings" w:hAnsi="Wingdings" w:hint="default"/>
+      </w:rPr>
+    </w:lvl>
+  </w:abstractNum>
+  <w:abstractNum w:abstractNumId="2">
     <w:nsid w:val="259468BA"/>
     <w:multiLevelType w:val="hybridMultilevel"/>
     <w:tmpl w:val="F5EC0604"/>
@@ -1608,7 +2267,7 @@
       </w:rPr>
     </w:lvl>
   </w:abstractNum>
-  <w:abstractNum w:abstractNumId="2">
+  <w:abstractNum w:abstractNumId="3">
     <w:nsid w:val="31584548"/>
     <w:multiLevelType w:val="hybridMultilevel"/>
     <w:tmpl w:val="509A76EA"/>
@@ -1723,7 +2382,7 @@
       </w:rPr>
     </w:lvl>
   </w:abstractNum>
-  <w:abstractNum w:abstractNumId="3">
+  <w:abstractNum w:abstractNumId="4">
     <w:nsid w:val="3ACF5D5D"/>
     <w:multiLevelType w:val="hybridMultilevel"/>
     <w:tmpl w:val="0ABE6062"/>
@@ -1838,7 +2497,7 @@
       </w:rPr>
     </w:lvl>
   </w:abstractNum>
-  <w:abstractNum w:abstractNumId="4">
+  <w:abstractNum w:abstractNumId="5">
     <w:nsid w:val="3F9D21CE"/>
     <w:multiLevelType w:val="hybridMultilevel"/>
     <w:tmpl w:val="A880A0D0"/>
@@ -1953,7 +2612,7 @@
       </w:rPr>
     </w:lvl>
   </w:abstractNum>
-  <w:abstractNum w:abstractNumId="5">
+  <w:abstractNum w:abstractNumId="6">
     <w:nsid w:val="5A9679FA"/>
     <w:multiLevelType w:val="hybridMultilevel"/>
     <w:tmpl w:val="7856FF24"/>
@@ -2066,7 +2725,7 @@
       </w:rPr>
     </w:lvl>
   </w:abstractNum>
-  <w:abstractNum w:abstractNumId="6">
+  <w:abstractNum w:abstractNumId="7">
     <w:nsid w:val="752259D7"/>
     <w:multiLevelType w:val="hybridMultilevel"/>
     <w:tmpl w:val="2CB689AE"/>
@@ -2181,7 +2840,7 @@
       </w:rPr>
     </w:lvl>
   </w:abstractNum>
-  <w:abstractNum w:abstractNumId="7">
+  <w:abstractNum w:abstractNumId="8">
     <w:nsid w:val="7A6E28D3"/>
     <w:multiLevelType w:val="hybridMultilevel"/>
     <w:tmpl w:val="BC3A8C1E"/>
@@ -2297,27 +2956,30 @@
     </w:lvl>
   </w:abstractNum>
   <w:num w:numId="1">
-    <w:abstractNumId w:val="4"/>
+    <w:abstractNumId w:val="5"/>
   </w:num>
   <w:num w:numId="2">
     <w:abstractNumId w:val="0"/>
   </w:num>
   <w:num w:numId="3">
+    <w:abstractNumId w:val="3"/>
+  </w:num>
+  <w:num w:numId="4">
+    <w:abstractNumId w:val="4"/>
+  </w:num>
+  <w:num w:numId="5">
+    <w:abstractNumId w:val="6"/>
+  </w:num>
+  <w:num w:numId="6">
+    <w:abstractNumId w:val="8"/>
+  </w:num>
+  <w:num w:numId="7">
+    <w:abstractNumId w:val="7"/>
+  </w:num>
+  <w:num w:numId="8">
     <w:abstractNumId w:val="2"/>
   </w:num>
-  <w:num w:numId="4">
-    <w:abstractNumId w:val="3"/>
-  </w:num>
-  <w:num w:numId="5">
-    <w:abstractNumId w:val="5"/>
-  </w:num>
-  <w:num w:numId="6">
-    <w:abstractNumId w:val="7"/>
-  </w:num>
-  <w:num w:numId="7">
-    <w:abstractNumId w:val="6"/>
-  </w:num>
-  <w:num w:numId="8">
+  <w:num w:numId="9">
     <w:abstractNumId w:val="1"/>
   </w:num>
 </w:numbering>
@@ -2536,6 +3198,7 @@
   <w:style w:type="character" w:default="1" w:styleId="Policepardfaut">
     <w:name w:val="Default Paragraph Font"/>
     <w:uiPriority w:val="1"/>
+    <w:semiHidden/>
     <w:unhideWhenUsed/>
   </w:style>
   <w:style w:type="table" w:default="1" w:styleId="TableauNormal">

</xml_diff>

<commit_message>
Cahier des charges - Les intervenants
</commit_message>
<xml_diff>
--- a/Cahier des charges/a_P71_cahierDeCharges_Raquel_Mohammed.docx
+++ b/Cahier des charges/a_P71_cahierDeCharges_Raquel_Mohammed.docx
@@ -808,6 +808,7 @@
     <w:p>
       <w:pPr>
         <w:pStyle w:val="Titre3"/>
+        <w:spacing w:before="0" w:after="200"/>
       </w:pPr>
       <w:r>
         <w:t xml:space="preserve">Back-end </w:t>
@@ -820,46 +821,554 @@
           <w:ilvl w:val="0"/>
           <w:numId w:val="4"/>
         </w:numPr>
+        <w:autoSpaceDE w:val="0"/>
+        <w:autoSpaceDN w:val="0"/>
+        <w:adjustRightInd w:val="0"/>
+        <w:spacing w:line="240" w:lineRule="auto"/>
+        <w:rPr>
+          <w:rFonts w:ascii="Cambria" w:hAnsi="Cambria" w:cs="Cambria"/>
+          <w:color w:val="000000"/>
+        </w:rPr>
+      </w:pPr>
+      <w:r>
+        <w:rPr>
+          <w:rFonts w:ascii="Calibri" w:hAnsi="Calibri" w:cs="Calibri"/>
+          <w:color w:val="000000"/>
+        </w:rPr>
+        <w:t xml:space="preserve">Serveur Apache (v. 2.0.18 sur Sentora) </w:t>
+      </w:r>
+    </w:p>
+    <w:p>
+      <w:pPr>
+        <w:pStyle w:val="Paragraphedeliste"/>
+        <w:numPr>
+          <w:ilvl w:val="0"/>
+          <w:numId w:val="4"/>
+        </w:numPr>
+        <w:autoSpaceDE w:val="0"/>
+        <w:autoSpaceDN w:val="0"/>
+        <w:adjustRightInd w:val="0"/>
+        <w:spacing w:line="240" w:lineRule="auto"/>
+        <w:rPr>
+          <w:rFonts w:ascii="Calibri" w:hAnsi="Calibri" w:cs="Calibri"/>
+          <w:color w:val="000000"/>
+        </w:rPr>
+      </w:pPr>
+      <w:r>
+        <w:rPr>
+          <w:rFonts w:ascii="Calibri" w:hAnsi="Calibri" w:cs="Calibri"/>
+          <w:color w:val="000000"/>
+        </w:rPr>
+        <w:t xml:space="preserve">PHP (v. 5.6.19 sur Sentora) </w:t>
+      </w:r>
+    </w:p>
+    <w:p>
+      <w:pPr>
+        <w:pStyle w:val="Paragraphedeliste"/>
+        <w:autoSpaceDE w:val="0"/>
+        <w:autoSpaceDN w:val="0"/>
+        <w:adjustRightInd w:val="0"/>
+        <w:spacing w:line="240" w:lineRule="auto"/>
+        <w:rPr>
+          <w:rFonts w:ascii="Calibri" w:hAnsi="Calibri" w:cs="Calibri"/>
+          <w:color w:val="000000"/>
+        </w:rPr>
+      </w:pPr>
+    </w:p>
+    <w:p>
+      <w:pPr>
+        <w:pStyle w:val="Titre3"/>
+        <w:spacing w:before="0" w:after="200"/>
+      </w:pPr>
+      <w:r>
+        <w:t>Front-end</w:t>
+      </w:r>
+    </w:p>
+    <w:p>
+      <w:pPr>
+        <w:pStyle w:val="Paragraphedeliste"/>
+        <w:numPr>
+          <w:ilvl w:val="0"/>
+          <w:numId w:val="2"/>
+        </w:numPr>
+        <w:autoSpaceDE w:val="0"/>
+        <w:autoSpaceDN w:val="0"/>
+        <w:adjustRightInd w:val="0"/>
+        <w:spacing w:line="240" w:lineRule="auto"/>
+        <w:rPr>
+          <w:rFonts w:ascii="Calibri" w:hAnsi="Calibri" w:cs="Calibri"/>
+          <w:color w:val="000000"/>
+          <w:lang w:val="en-CA"/>
+        </w:rPr>
+      </w:pPr>
+      <w:r>
+        <w:rPr>
+          <w:rFonts w:ascii="Calibri" w:hAnsi="Calibri" w:cs="Calibri"/>
+          <w:color w:val="000000"/>
+          <w:lang w:val="en-CA"/>
+        </w:rPr>
+        <w:t xml:space="preserve">HTML5 </w:t>
+      </w:r>
+    </w:p>
+    <w:p>
+      <w:pPr>
+        <w:pStyle w:val="Paragraphedeliste"/>
+        <w:numPr>
+          <w:ilvl w:val="0"/>
+          <w:numId w:val="2"/>
+        </w:numPr>
+        <w:autoSpaceDE w:val="0"/>
+        <w:autoSpaceDN w:val="0"/>
+        <w:adjustRightInd w:val="0"/>
+        <w:spacing w:line="240" w:lineRule="auto"/>
+        <w:rPr>
+          <w:rFonts w:ascii="Calibri" w:hAnsi="Calibri" w:cs="Calibri"/>
+          <w:color w:val="000000"/>
+          <w:lang w:val="en-CA"/>
+        </w:rPr>
+      </w:pPr>
+      <w:r>
+        <w:rPr>
+          <w:rFonts w:ascii="Calibri" w:hAnsi="Calibri" w:cs="Calibri"/>
+          <w:color w:val="000000"/>
+          <w:lang w:val="en-CA"/>
+        </w:rPr>
+        <w:t xml:space="preserve">CSS3 </w:t>
+      </w:r>
+    </w:p>
+    <w:p>
+      <w:pPr>
+        <w:pStyle w:val="Paragraphedeliste"/>
+        <w:autoSpaceDE w:val="0"/>
+        <w:autoSpaceDN w:val="0"/>
+        <w:adjustRightInd w:val="0"/>
+        <w:spacing w:line="240" w:lineRule="auto"/>
+        <w:rPr>
+          <w:rFonts w:ascii="Calibri" w:hAnsi="Calibri" w:cs="Calibri"/>
+          <w:color w:val="000000"/>
+          <w:lang w:val="en-CA"/>
+        </w:rPr>
+      </w:pPr>
+    </w:p>
+    <w:p>
+      <w:pPr>
+        <w:pStyle w:val="Titre3"/>
+        <w:spacing w:before="0" w:after="200"/>
+      </w:pPr>
+      <w:r>
+        <w:t>Navigateurs testés</w:t>
+      </w:r>
+    </w:p>
+    <w:p>
+      <w:pPr>
+        <w:pStyle w:val="Titre4"/>
+        <w:spacing w:before="0" w:after="200"/>
+      </w:pPr>
+      <w:r>
+        <w:t>Desktop</w:t>
+      </w:r>
+    </w:p>
+    <w:p>
+      <w:pPr>
+        <w:pStyle w:val="Paragraphedeliste"/>
+        <w:numPr>
+          <w:ilvl w:val="0"/>
+          <w:numId w:val="1"/>
+        </w:numPr>
+        <w:rPr>
+          <w:lang w:val="en-CA"/>
+        </w:rPr>
+      </w:pPr>
+      <w:r>
+        <w:rPr>
+          <w:lang w:val="en-CA"/>
+        </w:rPr>
+        <w:t>Firefox (v.</w:t>
+      </w:r>
+      <w:r>
+        <w:rPr>
+          <w:lang w:val="en-CA"/>
+        </w:rPr>
+        <w:t>22</w:t>
+      </w:r>
+      <w:r>
+        <w:rPr>
+          <w:lang w:val="en-CA"/>
+        </w:rPr>
+        <w:t xml:space="preserve"> )</w:t>
+      </w:r>
+    </w:p>
+    <w:p>
+      <w:pPr>
+        <w:pStyle w:val="Paragraphedeliste"/>
+        <w:numPr>
+          <w:ilvl w:val="0"/>
+          <w:numId w:val="1"/>
+        </w:numPr>
+        <w:rPr>
+          <w:lang w:val="en-CA"/>
+        </w:rPr>
+      </w:pPr>
+      <w:r>
+        <w:rPr>
+          <w:lang w:val="en-CA"/>
+        </w:rPr>
+        <w:t>Chrome (v.</w:t>
+      </w:r>
+      <w:r>
+        <w:rPr>
+          <w:lang w:val="en-CA"/>
+        </w:rPr>
+        <w:t>29</w:t>
+      </w:r>
+      <w:r>
+        <w:rPr>
+          <w:lang w:val="en-CA"/>
+        </w:rPr>
+        <w:t>)</w:t>
+      </w:r>
+    </w:p>
+    <w:p>
+      <w:pPr>
+        <w:pStyle w:val="Paragraphedeliste"/>
+        <w:numPr>
+          <w:ilvl w:val="0"/>
+          <w:numId w:val="1"/>
+        </w:numPr>
+        <w:rPr>
+          <w:lang w:val="en-CA"/>
+        </w:rPr>
+      </w:pPr>
+      <w:r>
+        <w:rPr>
+          <w:lang w:val="en-CA"/>
+        </w:rPr>
+        <w:t>IE (v.11)</w:t>
+      </w:r>
+    </w:p>
+    <w:p>
+      <w:pPr>
+        <w:pStyle w:val="Titre4"/>
+        <w:spacing w:before="0" w:after="200"/>
+        <w:rPr>
+          <w:lang w:val="en-CA"/>
+        </w:rPr>
+      </w:pPr>
+      <w:r>
+        <w:rPr>
+          <w:lang w:val="en-CA"/>
+        </w:rPr>
+        <w:t>Mobile / tablette</w:t>
+      </w:r>
+    </w:p>
+    <w:p>
+      <w:pPr>
+        <w:pStyle w:val="Paragraphedeliste"/>
+        <w:numPr>
+          <w:ilvl w:val="0"/>
+          <w:numId w:val="1"/>
+        </w:numPr>
+        <w:rPr>
+          <w:lang w:val="en-CA"/>
+        </w:rPr>
+      </w:pPr>
+      <w:r>
+        <w:rPr>
+          <w:lang w:val="en-CA"/>
+        </w:rPr>
+        <w:t>chrome</w:t>
+      </w:r>
+      <w:r>
+        <w:rPr>
+          <w:lang w:val="en-CA"/>
+        </w:rPr>
+        <w:t xml:space="preserve"> (v.</w:t>
+      </w:r>
+      <w:r>
+        <w:rPr>
+          <w:lang w:val="en-CA"/>
+        </w:rPr>
+        <w:t xml:space="preserve"> 65.0</w:t>
+      </w:r>
+      <w:r>
+        <w:rPr>
+          <w:lang w:val="en-CA"/>
+        </w:rPr>
+        <w:t>)</w:t>
+      </w:r>
+    </w:p>
+    <w:p>
+      <w:pPr>
+        <w:pStyle w:val="Paragraphedeliste"/>
+        <w:numPr>
+          <w:ilvl w:val="0"/>
+          <w:numId w:val="1"/>
+        </w:numPr>
+        <w:rPr>
+          <w:lang w:val="en-CA"/>
+        </w:rPr>
+      </w:pPr>
+      <w:r>
+        <w:rPr>
+          <w:lang w:val="en-CA"/>
+        </w:rPr>
+        <w:t>firefox</w:t>
+      </w:r>
+      <w:r>
+        <w:rPr>
+          <w:lang w:val="en-CA"/>
+        </w:rPr>
+        <w:t>(v.</w:t>
+      </w:r>
+      <w:r>
+        <w:rPr>
+          <w:lang w:val="en-CA"/>
+        </w:rPr>
+        <w:t>..</w:t>
+      </w:r>
+      <w:r>
+        <w:rPr>
+          <w:lang w:val="en-CA"/>
+        </w:rPr>
+        <w:t>)</w:t>
+      </w:r>
+    </w:p>
+    <w:p>
+      <w:pPr>
+        <w:pStyle w:val="Paragraphedeliste"/>
+        <w:numPr>
+          <w:ilvl w:val="0"/>
+          <w:numId w:val="1"/>
+        </w:numPr>
+        <w:rPr>
+          <w:lang w:val="en-CA"/>
+        </w:rPr>
+      </w:pPr>
+      <w:r>
+        <w:rPr>
+          <w:lang w:val="en-CA"/>
+        </w:rPr>
+        <w:t>safari</w:t>
+      </w:r>
+      <w:r>
+        <w:rPr>
+          <w:lang w:val="en-CA"/>
+        </w:rPr>
+        <w:t>(v.</w:t>
+      </w:r>
+      <w:r>
+        <w:rPr>
+          <w:lang w:val="en-CA"/>
+        </w:rPr>
+        <w:t>10</w:t>
+      </w:r>
+      <w:r>
+        <w:rPr>
+          <w:lang w:val="en-CA"/>
+        </w:rPr>
+        <w:t>)</w:t>
+      </w:r>
+    </w:p>
+    <w:p>
+      <w:pPr>
+        <w:pStyle w:val="Paragraphedeliste"/>
+        <w:numPr>
+          <w:ilvl w:val="0"/>
+          <w:numId w:val="1"/>
+        </w:numPr>
+        <w:rPr>
+          <w:lang w:val="en-CA"/>
+        </w:rPr>
+      </w:pPr>
+      <w:r>
+        <w:rPr>
+          <w:lang w:val="en-CA"/>
+        </w:rPr>
+        <w:t>samsung internet (v. 6.4)</w:t>
+      </w:r>
+    </w:p>
+    <w:p>
+      <w:pPr>
+        <w:pStyle w:val="Titre4"/>
+        <w:spacing w:before="0" w:after="200"/>
+        <w:rPr>
+          <w:lang w:val="en-CA"/>
+        </w:rPr>
+      </w:pPr>
+    </w:p>
+    <w:p>
+      <w:pPr>
+        <w:pStyle w:val="Titre4"/>
+        <w:spacing w:before="0" w:after="200"/>
+        <w:rPr>
+          <w:lang w:val="en-CA"/>
+        </w:rPr>
+      </w:pPr>
+      <w:r>
+        <w:rPr>
+          <w:lang w:val="en-CA"/>
+        </w:rPr>
+        <w:t xml:space="preserve">Outils </w:t>
+      </w:r>
+    </w:p>
+    <w:p>
+      <w:pPr>
+        <w:pStyle w:val="Default"/>
+        <w:numPr>
+          <w:ilvl w:val="0"/>
+          <w:numId w:val="3"/>
+        </w:numPr>
+        <w:spacing w:after="200"/>
+        <w:rPr>
+          <w:sz w:val="22"/>
+          <w:szCs w:val="22"/>
+        </w:rPr>
+      </w:pPr>
+      <w:r>
+        <w:rPr>
+          <w:sz w:val="22"/>
+          <w:szCs w:val="22"/>
+        </w:rPr>
+        <w:t xml:space="preserve">WebStorm (v. 2016.3.2) </w:t>
+      </w:r>
+    </w:p>
+    <w:p>
+      <w:pPr>
+        <w:pStyle w:val="Default"/>
+        <w:numPr>
+          <w:ilvl w:val="0"/>
+          <w:numId w:val="3"/>
+        </w:numPr>
+        <w:spacing w:after="200"/>
+        <w:rPr>
+          <w:sz w:val="22"/>
+          <w:szCs w:val="22"/>
+          <w:lang w:val="fr-CA"/>
+        </w:rPr>
+      </w:pPr>
+      <w:r>
+        <w:rPr>
+          <w:sz w:val="22"/>
+          <w:szCs w:val="22"/>
+          <w:lang w:val="fr-CA"/>
+        </w:rPr>
+        <w:t xml:space="preserve">PHPStorm (v. 2016.3.2) </w:t>
+      </w:r>
+    </w:p>
+    <w:p>
+      <w:pPr>
+        <w:pStyle w:val="Default"/>
+        <w:numPr>
+          <w:ilvl w:val="0"/>
+          <w:numId w:val="3"/>
+        </w:numPr>
+        <w:spacing w:after="200"/>
+        <w:rPr>
+          <w:sz w:val="22"/>
+          <w:szCs w:val="22"/>
+          <w:lang w:val="fr-CA"/>
+        </w:rPr>
+      </w:pPr>
+      <w:r>
+        <w:rPr>
+          <w:sz w:val="22"/>
+          <w:szCs w:val="22"/>
+          <w:lang w:val="fr-CA"/>
+        </w:rPr>
+        <w:t>Photoshop (v.</w:t>
+      </w:r>
+      <w:r>
+        <w:rPr>
+          <w:sz w:val="22"/>
+          <w:szCs w:val="22"/>
+          <w:lang w:val="fr-CA"/>
+        </w:rPr>
+        <w:t>CS6</w:t>
+      </w:r>
+      <w:r>
+        <w:rPr>
+          <w:sz w:val="22"/>
+          <w:szCs w:val="22"/>
+          <w:lang w:val="fr-CA"/>
+        </w:rPr>
+        <w:t xml:space="preserve">) </w:t>
+      </w:r>
+    </w:p>
+    <w:p>
+      <w:pPr>
+        <w:rPr>
+          <w:sz w:val="24"/>
+        </w:rPr>
+      </w:pPr>
+    </w:p>
+    <w:p>
+      <w:pPr>
+        <w:rPr>
+          <w:sz w:val="24"/>
+        </w:rPr>
+      </w:pPr>
+    </w:p>
+    <w:p>
+      <w:pPr>
+        <w:rPr>
+          <w:sz w:val="24"/>
+        </w:rPr>
+      </w:pPr>
+    </w:p>
+    <w:p>
+      <w:pPr>
+        <w:rPr>
+          <w:sz w:val="24"/>
+        </w:rPr>
+      </w:pPr>
+    </w:p>
+    <w:p>
+      <w:pPr>
+        <w:rPr>
+          <w:sz w:val="24"/>
+        </w:rPr>
+      </w:pPr>
+    </w:p>
+    <w:p>
+      <w:pPr>
         <w:autoSpaceDE w:val="0"/>
         <w:autoSpaceDN w:val="0"/>
         <w:adjustRightInd w:val="0"/>
         <w:spacing w:after="0" w:line="240" w:lineRule="auto"/>
         <w:rPr>
-          <w:rFonts w:ascii="Cambria" w:hAnsi="Cambria" w:cs="Cambria"/>
-          <w:color w:val="000000"/>
-        </w:rPr>
-      </w:pPr>
-      <w:r>
-        <w:rPr>
-          <w:rFonts w:ascii="Calibri" w:hAnsi="Calibri" w:cs="Calibri"/>
-          <w:color w:val="000000"/>
-        </w:rPr>
-        <w:t xml:space="preserve">Serveur Apache (v. 2.0.18 sur Sentora) </w:t>
-      </w:r>
-    </w:p>
-    <w:p>
-      <w:pPr>
-        <w:pStyle w:val="Paragraphedeliste"/>
-        <w:numPr>
-          <w:ilvl w:val="0"/>
-          <w:numId w:val="4"/>
-        </w:numPr>
+          <w:rFonts w:cstheme="minorHAnsi"/>
+          <w:b/>
+          <w:bCs/>
+          <w:sz w:val="36"/>
+          <w:szCs w:val="36"/>
+        </w:rPr>
+      </w:pPr>
+      <w:r>
+        <w:rPr>
+          <w:rFonts w:cstheme="minorHAnsi"/>
+          <w:b/>
+          <w:bCs/>
+          <w:sz w:val="36"/>
+          <w:szCs w:val="36"/>
+        </w:rPr>
+        <w:lastRenderedPageBreak/>
+        <w:t>Planning</w:t>
+      </w:r>
+    </w:p>
+    <w:p>
+      <w:pPr>
         <w:autoSpaceDE w:val="0"/>
         <w:autoSpaceDN w:val="0"/>
         <w:adjustRightInd w:val="0"/>
         <w:spacing w:after="0" w:line="240" w:lineRule="auto"/>
         <w:rPr>
-          <w:rFonts w:ascii="Calibri" w:hAnsi="Calibri" w:cs="Calibri"/>
-          <w:color w:val="000000"/>
-        </w:rPr>
-      </w:pPr>
-      <w:r>
-        <w:rPr>
-          <w:rFonts w:ascii="Calibri" w:hAnsi="Calibri" w:cs="Calibri"/>
-          <w:color w:val="000000"/>
-        </w:rPr>
-        <w:t xml:space="preserve">PHP (v. 5.6.19 sur Sentora) </w:t>
-      </w:r>
+          <w:rFonts w:asciiTheme="majorHAnsi" w:hAnsiTheme="majorHAnsi" w:cs="Arial-BoldMT"/>
+          <w:b/>
+          <w:bCs/>
+          <w:i/>
+          <w:color w:val="4F81BD" w:themeColor="accent1"/>
+        </w:rPr>
+      </w:pPr>
     </w:p>
     <w:p>
       <w:pPr>
@@ -868,17 +1377,30 @@
         <w:adjustRightInd w:val="0"/>
         <w:spacing w:after="0" w:line="240" w:lineRule="auto"/>
         <w:rPr>
-          <w:rFonts w:ascii="Calibri" w:hAnsi="Calibri" w:cs="Calibri"/>
-          <w:color w:val="000000"/>
-        </w:rPr>
-      </w:pPr>
-    </w:p>
-    <w:p>
-      <w:pPr>
-        <w:pStyle w:val="Titre3"/>
-      </w:pPr>
-      <w:r>
-        <w:t>Front-end</w:t>
+          <w:rFonts w:asciiTheme="majorHAnsi" w:hAnsiTheme="majorHAnsi" w:cstheme="minorHAnsi"/>
+          <w:b/>
+          <w:i/>
+          <w:color w:val="4F81BD" w:themeColor="accent1"/>
+        </w:rPr>
+      </w:pPr>
+      <w:r>
+        <w:rPr>
+          <w:rFonts w:asciiTheme="majorHAnsi" w:hAnsiTheme="majorHAnsi" w:cstheme="minorHAnsi"/>
+          <w:b/>
+          <w:bCs/>
+          <w:i/>
+          <w:color w:val="4F81BD" w:themeColor="accent1"/>
+        </w:rPr>
+        <w:t>Phase 1: p</w:t>
+      </w:r>
+      <w:r>
+        <w:rPr>
+          <w:rFonts w:asciiTheme="majorHAnsi" w:hAnsiTheme="majorHAnsi" w:cstheme="minorHAnsi"/>
+          <w:b/>
+          <w:i/>
+          <w:color w:val="4F81BD" w:themeColor="accent1"/>
+        </w:rPr>
+        <w:t>réparation du projet  |  2 jours</w:t>
       </w:r>
     </w:p>
     <w:p>
@@ -886,25 +1408,68 @@
         <w:pStyle w:val="Paragraphedeliste"/>
         <w:numPr>
           <w:ilvl w:val="0"/>
-          <w:numId w:val="2"/>
-        </w:numPr>
+          <w:numId w:val="9"/>
+        </w:numPr>
+        <w:rPr>
+          <w:rFonts w:cstheme="minorHAnsi"/>
+        </w:rPr>
+      </w:pPr>
+      <w:r>
+        <w:rPr>
+          <w:rFonts w:cstheme="minorHAnsi"/>
+        </w:rPr>
+        <w:t xml:space="preserve">Jour 1 : 28/03/2018 : rédaction du cahier des charges </w:t>
+      </w:r>
+    </w:p>
+    <w:p>
+      <w:pPr>
+        <w:pStyle w:val="Paragraphedeliste"/>
+        <w:numPr>
+          <w:ilvl w:val="0"/>
+          <w:numId w:val="9"/>
+        </w:numPr>
+        <w:rPr>
+          <w:rFonts w:cstheme="minorHAnsi"/>
+        </w:rPr>
+      </w:pPr>
+      <w:r>
+        <w:rPr>
+          <w:rFonts w:cstheme="minorHAnsi"/>
+        </w:rPr>
+        <w:t>Jour 2 : 03/04/2018 : finalisation du cahier des charges</w:t>
+      </w:r>
+    </w:p>
+    <w:p>
+      <w:pPr>
         <w:autoSpaceDE w:val="0"/>
         <w:autoSpaceDN w:val="0"/>
         <w:adjustRightInd w:val="0"/>
         <w:spacing w:after="0" w:line="240" w:lineRule="auto"/>
         <w:rPr>
-          <w:rFonts w:ascii="Calibri" w:hAnsi="Calibri" w:cs="Calibri"/>
-          <w:color w:val="000000"/>
-          <w:lang w:val="en-CA"/>
-        </w:rPr>
-      </w:pPr>
-      <w:r>
-        <w:rPr>
-          <w:rFonts w:ascii="Calibri" w:hAnsi="Calibri" w:cs="Calibri"/>
-          <w:color w:val="000000"/>
-          <w:lang w:val="en-CA"/>
-        </w:rPr>
-        <w:t xml:space="preserve">HTML5 </w:t>
+          <w:rFonts w:asciiTheme="majorHAnsi" w:hAnsiTheme="majorHAnsi" w:cstheme="minorHAnsi"/>
+          <w:b/>
+          <w:i/>
+          <w:color w:val="4F81BD" w:themeColor="accent1"/>
+        </w:rPr>
+      </w:pPr>
+      <w:r>
+        <w:rPr>
+          <w:rFonts w:asciiTheme="majorHAnsi" w:hAnsiTheme="majorHAnsi" w:cstheme="minorHAnsi"/>
+          <w:b/>
+          <w:bCs/>
+          <w:i/>
+          <w:color w:val="4F81BD" w:themeColor="accent1"/>
+        </w:rPr>
+        <w:t xml:space="preserve">Phase 2: </w:t>
+      </w:r>
+      <w:r>
+        <w:rPr>
+          <w:rFonts w:asciiTheme="majorHAnsi" w:hAnsiTheme="majorHAnsi" w:cstheme="minorHAnsi"/>
+          <w:b/>
+          <w:i/>
+          <w:color w:val="4F81BD" w:themeColor="accent1"/>
+        </w:rPr>
+        <w:t>mockups  |  2 jours</w:t>
       </w:r>
     </w:p>
     <w:p>
@@ -912,25 +1477,194 @@
         <w:pStyle w:val="Paragraphedeliste"/>
         <w:numPr>
           <w:ilvl w:val="0"/>
-          <w:numId w:val="2"/>
-        </w:numPr>
+          <w:numId w:val="9"/>
+        </w:numPr>
+        <w:rPr>
+          <w:rFonts w:cstheme="minorHAnsi"/>
+        </w:rPr>
+      </w:pPr>
+      <w:r>
+        <w:rPr>
+          <w:rFonts w:cstheme="minorHAnsi"/>
+        </w:rPr>
+        <w:t>Jour 3 : 03/04/2018 : mockups / maquettes</w:t>
+      </w:r>
+    </w:p>
+    <w:p>
+      <w:pPr>
+        <w:pStyle w:val="Paragraphedeliste"/>
+        <w:numPr>
+          <w:ilvl w:val="0"/>
+          <w:numId w:val="9"/>
+        </w:numPr>
+        <w:rPr>
+          <w:rFonts w:cstheme="minorHAnsi"/>
+        </w:rPr>
+      </w:pPr>
+      <w:r>
+        <w:rPr>
+          <w:rFonts w:cstheme="minorHAnsi"/>
+        </w:rPr>
+        <w:t>Jour 4 : 04/04/2018 : finalisation des mockups / maquettes</w:t>
+      </w:r>
+    </w:p>
+    <w:p>
+      <w:pPr>
         <w:autoSpaceDE w:val="0"/>
         <w:autoSpaceDN w:val="0"/>
         <w:adjustRightInd w:val="0"/>
         <w:spacing w:after="0" w:line="240" w:lineRule="auto"/>
         <w:rPr>
-          <w:rFonts w:ascii="Calibri" w:hAnsi="Calibri" w:cs="Calibri"/>
-          <w:color w:val="000000"/>
-          <w:lang w:val="en-CA"/>
-        </w:rPr>
-      </w:pPr>
-      <w:r>
-        <w:rPr>
-          <w:rFonts w:ascii="Calibri" w:hAnsi="Calibri" w:cs="Calibri"/>
-          <w:color w:val="000000"/>
-          <w:lang w:val="en-CA"/>
-        </w:rPr>
-        <w:t xml:space="preserve">CSS3 </w:t>
+          <w:rFonts w:asciiTheme="majorHAnsi" w:hAnsiTheme="majorHAnsi" w:cstheme="minorHAnsi"/>
+          <w:b/>
+          <w:i/>
+          <w:color w:val="4F81BD" w:themeColor="accent1"/>
+        </w:rPr>
+      </w:pPr>
+      <w:r>
+        <w:rPr>
+          <w:rFonts w:asciiTheme="majorHAnsi" w:hAnsiTheme="majorHAnsi" w:cstheme="minorHAnsi"/>
+          <w:b/>
+          <w:bCs/>
+          <w:i/>
+          <w:color w:val="4F81BD" w:themeColor="accent1"/>
+        </w:rPr>
+        <w:t xml:space="preserve">Phase 3: </w:t>
+      </w:r>
+      <w:r>
+        <w:rPr>
+          <w:rFonts w:asciiTheme="majorHAnsi" w:hAnsiTheme="majorHAnsi" w:cstheme="minorHAnsi"/>
+          <w:b/>
+          <w:i/>
+          <w:color w:val="4F81BD" w:themeColor="accent1"/>
+        </w:rPr>
+        <w:t>intégration et développement web  |  x jours</w:t>
+      </w:r>
+    </w:p>
+    <w:p>
+      <w:pPr>
+        <w:pStyle w:val="Paragraphedeliste"/>
+        <w:numPr>
+          <w:ilvl w:val="0"/>
+          <w:numId w:val="9"/>
+        </w:numPr>
+        <w:rPr>
+          <w:rFonts w:cstheme="minorHAnsi"/>
+        </w:rPr>
+      </w:pPr>
+      <w:r>
+        <w:rPr>
+          <w:rFonts w:cstheme="minorHAnsi"/>
+        </w:rPr>
+        <w:t>Jour 1 : 05/04/2018 : intégration du site en HTML5 et CSS3</w:t>
+      </w:r>
+    </w:p>
+    <w:p>
+      <w:pPr>
+        <w:pStyle w:val="Paragraphedeliste"/>
+        <w:numPr>
+          <w:ilvl w:val="0"/>
+          <w:numId w:val="9"/>
+        </w:numPr>
+        <w:rPr>
+          <w:rFonts w:cstheme="minorHAnsi"/>
+        </w:rPr>
+      </w:pPr>
+      <w:r>
+        <w:rPr>
+          <w:rFonts w:cstheme="minorHAnsi"/>
+        </w:rPr>
+        <w:t>Jour 2 : 06/04/2018 : responsive + SEO méta-données</w:t>
+      </w:r>
+    </w:p>
+    <w:p>
+      <w:pPr>
+        <w:pStyle w:val="Paragraphedeliste"/>
+        <w:numPr>
+          <w:ilvl w:val="0"/>
+          <w:numId w:val="9"/>
+        </w:numPr>
+        <w:rPr>
+          <w:rFonts w:cstheme="minorHAnsi"/>
+        </w:rPr>
+      </w:pPr>
+      <w:r>
+        <w:rPr>
+          <w:rFonts w:cstheme="minorHAnsi"/>
+        </w:rPr>
+        <w:t>Jour 3 : 07/04/2018 : implémentation fonctionnalités en Javascript</w:t>
+      </w:r>
+    </w:p>
+    <w:p>
+      <w:pPr>
+        <w:pStyle w:val="Paragraphedeliste"/>
+        <w:numPr>
+          <w:ilvl w:val="0"/>
+          <w:numId w:val="9"/>
+        </w:numPr>
+        <w:rPr>
+          <w:rFonts w:cstheme="minorHAnsi"/>
+        </w:rPr>
+      </w:pPr>
+      <w:r>
+        <w:rPr>
+          <w:rFonts w:cstheme="minorHAnsi"/>
+        </w:rPr>
+        <w:t>Jour 4 : 08/04/2018 : création de la base de données</w:t>
+      </w:r>
+    </w:p>
+    <w:p>
+      <w:pPr>
+        <w:pStyle w:val="Paragraphedeliste"/>
+        <w:numPr>
+          <w:ilvl w:val="0"/>
+          <w:numId w:val="9"/>
+        </w:numPr>
+        <w:rPr>
+          <w:rFonts w:cstheme="minorHAnsi"/>
+        </w:rPr>
+      </w:pPr>
+      <w:r>
+        <w:rPr>
+          <w:rFonts w:cstheme="minorHAnsi"/>
+        </w:rPr>
+        <w:t>Jour 5 : 09/04/2018 : validation du formulaire</w:t>
+      </w:r>
+    </w:p>
+    <w:p>
+      <w:pPr>
+        <w:pStyle w:val="Paragraphedeliste"/>
+        <w:numPr>
+          <w:ilvl w:val="0"/>
+          <w:numId w:val="9"/>
+        </w:numPr>
+        <w:rPr>
+          <w:rFonts w:cstheme="minorHAnsi"/>
+        </w:rPr>
+      </w:pPr>
+      <w:r>
+        <w:rPr>
+          <w:rFonts w:cstheme="minorHAnsi"/>
+        </w:rPr>
+        <w:t>Jour 6 : 09/04/2018 : finalisation du site en PHP</w:t>
+      </w:r>
+    </w:p>
+    <w:p>
+      <w:pPr>
+        <w:pStyle w:val="Paragraphedeliste"/>
+        <w:numPr>
+          <w:ilvl w:val="0"/>
+          <w:numId w:val="9"/>
+        </w:numPr>
+        <w:rPr>
+          <w:rFonts w:cstheme="minorHAnsi"/>
+        </w:rPr>
+      </w:pPr>
+      <w:r>
+        <w:rPr>
+          <w:rFonts w:cstheme="minorHAnsi"/>
+        </w:rPr>
+        <w:t>Jour 7 : 11/04/2018 : mise en place forme générale du site en PHP, HTML et CSS3</w:t>
       </w:r>
     </w:p>
     <w:p>
@@ -940,26 +1674,30 @@
         <w:adjustRightInd w:val="0"/>
         <w:spacing w:after="0" w:line="240" w:lineRule="auto"/>
         <w:rPr>
-          <w:rFonts w:ascii="Calibri" w:hAnsi="Calibri" w:cs="Calibri"/>
-          <w:color w:val="000000"/>
-          <w:lang w:val="en-CA"/>
-        </w:rPr>
-      </w:pPr>
-    </w:p>
-    <w:p>
-      <w:pPr>
-        <w:pStyle w:val="Titre3"/>
-      </w:pPr>
-      <w:r>
-        <w:t>Navigateurs testés</w:t>
-      </w:r>
-    </w:p>
-    <w:p>
-      <w:pPr>
-        <w:pStyle w:val="Titre4"/>
-      </w:pPr>
-      <w:r>
-        <w:t>Desktop</w:t>
+          <w:rFonts w:asciiTheme="majorHAnsi" w:hAnsiTheme="majorHAnsi" w:cstheme="minorHAnsi"/>
+          <w:b/>
+          <w:i/>
+          <w:color w:val="4F81BD" w:themeColor="accent1"/>
+        </w:rPr>
+      </w:pPr>
+      <w:r>
+        <w:rPr>
+          <w:rFonts w:asciiTheme="majorHAnsi" w:hAnsiTheme="majorHAnsi" w:cstheme="minorHAnsi"/>
+          <w:b/>
+          <w:bCs/>
+          <w:i/>
+          <w:color w:val="4F81BD" w:themeColor="accent1"/>
+        </w:rPr>
+        <w:t xml:space="preserve">Phase 4: </w:t>
+      </w:r>
+      <w:r>
+        <w:rPr>
+          <w:rFonts w:asciiTheme="majorHAnsi" w:hAnsiTheme="majorHAnsi" w:cstheme="minorHAnsi"/>
+          <w:b/>
+          <w:i/>
+          <w:color w:val="4F81BD" w:themeColor="accent1"/>
+        </w:rPr>
+        <w:t>mise en production et tests  |  4 jours</w:t>
       </w:r>
     </w:p>
     <w:p>
@@ -967,29 +1705,17 @@
         <w:pStyle w:val="Paragraphedeliste"/>
         <w:numPr>
           <w:ilvl w:val="0"/>
-          <w:numId w:val="1"/>
-        </w:numPr>
-        <w:rPr>
-          <w:lang w:val="en-CA"/>
-        </w:rPr>
-      </w:pPr>
-      <w:r>
-        <w:rPr>
-          <w:lang w:val="en-CA"/>
-        </w:rPr>
-        <w:t>Firefox (v.</w:t>
-      </w:r>
-      <w:r>
-        <w:rPr>
-          <w:lang w:val="en-CA"/>
-        </w:rPr>
-        <w:t>22</w:t>
-      </w:r>
-      <w:r>
-        <w:rPr>
-          <w:lang w:val="en-CA"/>
-        </w:rPr>
-        <w:t xml:space="preserve"> )</w:t>
+          <w:numId w:val="9"/>
+        </w:numPr>
+        <w:rPr>
+          <w:rFonts w:cstheme="minorHAnsi"/>
+        </w:rPr>
+      </w:pPr>
+      <w:r>
+        <w:rPr>
+          <w:rFonts w:cstheme="minorHAnsi"/>
+        </w:rPr>
+        <w:t>Jour 1 : 12/03/2018 : test et corrections</w:t>
       </w:r>
     </w:p>
     <w:p>
@@ -997,29 +1723,17 @@
         <w:pStyle w:val="Paragraphedeliste"/>
         <w:numPr>
           <w:ilvl w:val="0"/>
-          <w:numId w:val="1"/>
-        </w:numPr>
-        <w:rPr>
-          <w:lang w:val="en-CA"/>
-        </w:rPr>
-      </w:pPr>
-      <w:r>
-        <w:rPr>
-          <w:lang w:val="en-CA"/>
-        </w:rPr>
-        <w:t>Chrome (v.</w:t>
-      </w:r>
-      <w:r>
-        <w:rPr>
-          <w:lang w:val="en-CA"/>
-        </w:rPr>
-        <w:t>29</w:t>
-      </w:r>
-      <w:r>
-        <w:rPr>
-          <w:lang w:val="en-CA"/>
-        </w:rPr>
-        <w:t>)</w:t>
+          <w:numId w:val="9"/>
+        </w:numPr>
+        <w:rPr>
+          <w:rFonts w:cstheme="minorHAnsi"/>
+        </w:rPr>
+      </w:pPr>
+      <w:r>
+        <w:rPr>
+          <w:rFonts w:cstheme="minorHAnsi"/>
+        </w:rPr>
+        <w:t>Jour 2 : 13/03/2018 : test et corrections</w:t>
       </w:r>
     </w:p>
     <w:p>
@@ -1027,31 +1741,17 @@
         <w:pStyle w:val="Paragraphedeliste"/>
         <w:numPr>
           <w:ilvl w:val="0"/>
-          <w:numId w:val="1"/>
-        </w:numPr>
-        <w:rPr>
-          <w:lang w:val="en-CA"/>
-        </w:rPr>
-      </w:pPr>
-      <w:r>
-        <w:rPr>
-          <w:lang w:val="en-CA"/>
-        </w:rPr>
-        <w:t>IE (v.11)</w:t>
-      </w:r>
-    </w:p>
-    <w:p>
-      <w:pPr>
-        <w:pStyle w:val="Titre4"/>
-        <w:rPr>
-          <w:lang w:val="en-CA"/>
-        </w:rPr>
-      </w:pPr>
-      <w:r>
-        <w:rPr>
-          <w:lang w:val="en-CA"/>
-        </w:rPr>
-        <w:t>Mobile / tablette</w:t>
+          <w:numId w:val="9"/>
+        </w:numPr>
+        <w:rPr>
+          <w:rFonts w:cstheme="minorHAnsi"/>
+        </w:rPr>
+      </w:pPr>
+      <w:r>
+        <w:rPr>
+          <w:rFonts w:cstheme="minorHAnsi"/>
+        </w:rPr>
+        <w:t>Jour 3 : 14/03/2018 : déploiement sur Sentora</w:t>
       </w:r>
     </w:p>
     <w:p>
@@ -1059,125 +1759,17 @@
         <w:pStyle w:val="Paragraphedeliste"/>
         <w:numPr>
           <w:ilvl w:val="0"/>
-          <w:numId w:val="1"/>
-        </w:numPr>
-        <w:rPr>
-          <w:lang w:val="en-CA"/>
-        </w:rPr>
-      </w:pPr>
-      <w:r>
-        <w:rPr>
-          <w:lang w:val="en-CA"/>
-        </w:rPr>
-        <w:t>chrome</w:t>
-      </w:r>
-      <w:r>
-        <w:rPr>
-          <w:lang w:val="en-CA"/>
-        </w:rPr>
-        <w:t xml:space="preserve"> (v.</w:t>
-      </w:r>
-      <w:r>
-        <w:rPr>
-          <w:lang w:val="en-CA"/>
-        </w:rPr>
-        <w:t xml:space="preserve"> 65.0</w:t>
-      </w:r>
-      <w:r>
-        <w:rPr>
-          <w:lang w:val="en-CA"/>
-        </w:rPr>
-        <w:t>)</w:t>
-      </w:r>
-    </w:p>
-    <w:p>
-      <w:pPr>
-        <w:pStyle w:val="Paragraphedeliste"/>
-        <w:numPr>
-          <w:ilvl w:val="0"/>
-          <w:numId w:val="1"/>
-        </w:numPr>
-        <w:rPr>
-          <w:lang w:val="en-CA"/>
-        </w:rPr>
-      </w:pPr>
-      <w:r>
-        <w:rPr>
-          <w:lang w:val="en-CA"/>
-        </w:rPr>
-        <w:t>firefox</w:t>
-      </w:r>
-      <w:r>
-        <w:rPr>
-          <w:lang w:val="en-CA"/>
-        </w:rPr>
-        <w:t>(v.</w:t>
-      </w:r>
-      <w:r>
-        <w:rPr>
-          <w:lang w:val="en-CA"/>
-        </w:rPr>
-        <w:t>..</w:t>
-      </w:r>
-      <w:r>
-        <w:rPr>
-          <w:lang w:val="en-CA"/>
-        </w:rPr>
-        <w:t>)</w:t>
-      </w:r>
-    </w:p>
-    <w:p>
-      <w:pPr>
-        <w:pStyle w:val="Paragraphedeliste"/>
-        <w:numPr>
-          <w:ilvl w:val="0"/>
-          <w:numId w:val="1"/>
-        </w:numPr>
-        <w:rPr>
-          <w:lang w:val="en-CA"/>
-        </w:rPr>
-      </w:pPr>
-      <w:r>
-        <w:rPr>
-          <w:lang w:val="en-CA"/>
-        </w:rPr>
-        <w:t>safari</w:t>
-      </w:r>
-      <w:r>
-        <w:rPr>
-          <w:lang w:val="en-CA"/>
-        </w:rPr>
-        <w:t>(v.</w:t>
-      </w:r>
-      <w:r>
-        <w:rPr>
-          <w:lang w:val="en-CA"/>
-        </w:rPr>
-        <w:t>10</w:t>
-      </w:r>
-      <w:r>
-        <w:rPr>
-          <w:lang w:val="en-CA"/>
-        </w:rPr>
-        <w:t>)</w:t>
-      </w:r>
-    </w:p>
-    <w:p>
-      <w:pPr>
-        <w:pStyle w:val="Paragraphedeliste"/>
-        <w:numPr>
-          <w:ilvl w:val="0"/>
-          <w:numId w:val="1"/>
-        </w:numPr>
-        <w:rPr>
-          <w:lang w:val="en-CA"/>
-        </w:rPr>
-      </w:pPr>
-      <w:r>
-        <w:rPr>
-          <w:lang w:val="en-CA"/>
-        </w:rPr>
-        <w:t>samsung internet (v. 6.4)</w:t>
+          <w:numId w:val="9"/>
+        </w:numPr>
+        <w:rPr>
+          <w:rFonts w:cstheme="minorHAnsi"/>
+        </w:rPr>
+      </w:pPr>
+      <w:r>
+        <w:rPr>
+          <w:rFonts w:cstheme="minorHAnsi"/>
+        </w:rPr>
+        <w:t>Jour 4 : 15/04/2018 : tests compatibilités entre navigateurs et corrections</w:t>
       </w:r>
     </w:p>
     <w:p>
@@ -1187,185 +1779,132 @@
         <w:adjustRightInd w:val="0"/>
         <w:spacing w:after="0" w:line="240" w:lineRule="auto"/>
         <w:rPr>
-          <w:rFonts w:ascii="Cambria" w:hAnsi="Cambria" w:cs="Cambria"/>
-          <w:color w:val="000000"/>
-          <w:lang w:val="en-CA"/>
-        </w:rPr>
-      </w:pPr>
-    </w:p>
-    <w:p>
-      <w:pPr>
-        <w:pStyle w:val="Default"/>
-        <w:rPr>
-          <w:rFonts w:ascii="Cambria" w:hAnsi="Cambria" w:cs="Cambria"/>
+          <w:rFonts w:asciiTheme="majorHAnsi" w:hAnsiTheme="majorHAnsi" w:cstheme="minorHAnsi"/>
+          <w:b/>
+          <w:i/>
+          <w:color w:val="4F81BD" w:themeColor="accent1"/>
+        </w:rPr>
+      </w:pPr>
+      <w:r>
+        <w:rPr>
+          <w:rFonts w:asciiTheme="majorHAnsi" w:hAnsiTheme="majorHAnsi" w:cstheme="minorHAnsi"/>
           <w:b/>
           <w:bCs/>
-          <w:sz w:val="26"/>
-          <w:szCs w:val="26"/>
-        </w:rPr>
-      </w:pPr>
-    </w:p>
-    <w:p>
-      <w:pPr>
-        <w:pStyle w:val="Titre4"/>
-        <w:rPr>
-          <w:lang w:val="en-CA"/>
-        </w:rPr>
-      </w:pPr>
-      <w:r>
-        <w:rPr>
-          <w:lang w:val="en-CA"/>
-        </w:rPr>
-        <w:t xml:space="preserve">Outils </w:t>
-      </w:r>
-    </w:p>
-    <w:p>
-      <w:pPr>
-        <w:pStyle w:val="Default"/>
-        <w:rPr>
-          <w:rFonts w:ascii="Cambria" w:hAnsi="Cambria" w:cs="Cambria"/>
-          <w:sz w:val="22"/>
-          <w:szCs w:val="22"/>
-        </w:rPr>
-      </w:pPr>
-    </w:p>
-    <w:p>
-      <w:pPr>
-        <w:pStyle w:val="Default"/>
+          <w:i/>
+          <w:color w:val="4F81BD" w:themeColor="accent1"/>
+        </w:rPr>
+        <w:t xml:space="preserve">Phase 5: </w:t>
+      </w:r>
+      <w:r>
+        <w:rPr>
+          <w:rFonts w:asciiTheme="majorHAnsi" w:hAnsiTheme="majorHAnsi" w:cstheme="minorHAnsi"/>
+          <w:b/>
+          <w:i/>
+          <w:color w:val="4F81BD" w:themeColor="accent1"/>
+        </w:rPr>
+        <w:t>présentation du projet</w:t>
+      </w:r>
+    </w:p>
+    <w:p>
+      <w:pPr>
+        <w:pStyle w:val="Paragraphedeliste"/>
         <w:numPr>
           <w:ilvl w:val="0"/>
-          <w:numId w:val="3"/>
-        </w:numPr>
-        <w:rPr>
-          <w:sz w:val="22"/>
-          <w:szCs w:val="22"/>
-        </w:rPr>
-      </w:pPr>
-      <w:r>
-        <w:rPr>
-          <w:sz w:val="22"/>
-          <w:szCs w:val="22"/>
-        </w:rPr>
-        <w:t xml:space="preserve">WebStorm (v. 2016.3.2) </w:t>
-      </w:r>
-    </w:p>
-    <w:p>
-      <w:pPr>
-        <w:pStyle w:val="Default"/>
-        <w:numPr>
-          <w:ilvl w:val="0"/>
-          <w:numId w:val="3"/>
-        </w:numPr>
-        <w:rPr>
-          <w:sz w:val="22"/>
-          <w:szCs w:val="22"/>
-          <w:lang w:val="fr-CA"/>
-        </w:rPr>
-      </w:pPr>
-      <w:r>
-        <w:rPr>
-          <w:sz w:val="22"/>
-          <w:szCs w:val="22"/>
-          <w:lang w:val="fr-CA"/>
-        </w:rPr>
-        <w:t xml:space="preserve">PHPStorm (v. 2016.3.2) </w:t>
-      </w:r>
-    </w:p>
-    <w:p>
-      <w:pPr>
-        <w:pStyle w:val="Default"/>
-        <w:numPr>
-          <w:ilvl w:val="0"/>
-          <w:numId w:val="3"/>
-        </w:numPr>
-        <w:rPr>
-          <w:sz w:val="22"/>
-          <w:szCs w:val="22"/>
-          <w:lang w:val="fr-CA"/>
-        </w:rPr>
-      </w:pPr>
-      <w:r>
-        <w:rPr>
-          <w:sz w:val="22"/>
-          <w:szCs w:val="22"/>
-          <w:lang w:val="fr-CA"/>
-        </w:rPr>
-        <w:t>Photoshop (v.</w:t>
-      </w:r>
-      <w:r>
-        <w:rPr>
-          <w:sz w:val="22"/>
-          <w:szCs w:val="22"/>
-          <w:lang w:val="fr-CA"/>
-        </w:rPr>
-        <w:t>CS6</w:t>
-      </w:r>
-      <w:r>
-        <w:rPr>
-          <w:sz w:val="22"/>
-          <w:szCs w:val="22"/>
-          <w:lang w:val="fr-CA"/>
-        </w:rPr>
-        <w:t xml:space="preserve">) </w:t>
-      </w:r>
-    </w:p>
-    <w:p>
-      <w:pPr>
-        <w:rPr>
-          <w:sz w:val="24"/>
-        </w:rPr>
-      </w:pPr>
-    </w:p>
-    <w:p>
-      <w:pPr>
-        <w:rPr>
-          <w:sz w:val="24"/>
-        </w:rPr>
-      </w:pPr>
-    </w:p>
-    <w:p>
-      <w:pPr>
-        <w:rPr>
-          <w:sz w:val="24"/>
-        </w:rPr>
-      </w:pPr>
-    </w:p>
-    <w:p>
-      <w:pPr>
-        <w:rPr>
-          <w:sz w:val="24"/>
-        </w:rPr>
-      </w:pPr>
-    </w:p>
-    <w:p>
-      <w:pPr>
-        <w:rPr>
-          <w:sz w:val="24"/>
-        </w:rPr>
-      </w:pPr>
-    </w:p>
-    <w:p>
-      <w:pPr>
-        <w:rPr>
-          <w:sz w:val="24"/>
-        </w:rPr>
-      </w:pPr>
-    </w:p>
-    <w:p>
-      <w:pPr>
-        <w:rPr>
-          <w:sz w:val="24"/>
-        </w:rPr>
-      </w:pPr>
-    </w:p>
-    <w:p>
-      <w:pPr>
+          <w:numId w:val="9"/>
+        </w:numPr>
         <w:autoSpaceDE w:val="0"/>
         <w:autoSpaceDN w:val="0"/>
         <w:adjustRightInd w:val="0"/>
         <w:spacing w:after="0" w:line="240" w:lineRule="auto"/>
         <w:rPr>
           <w:rFonts w:cstheme="minorHAnsi"/>
+        </w:rPr>
+      </w:pPr>
+      <w:r>
+        <w:rPr>
+          <w:rFonts w:cstheme="minorHAnsi"/>
+        </w:rPr>
+        <w:t xml:space="preserve">Jour 1 : 16/04/2018 : rédaction du cahier des charges </w:t>
+      </w:r>
+    </w:p>
+    <w:p>
+      <w:pPr>
+        <w:rPr>
+          <w:sz w:val="24"/>
+        </w:rPr>
+      </w:pPr>
+    </w:p>
+    <w:p>
+      <w:pPr>
+        <w:rPr>
+          <w:sz w:val="24"/>
+        </w:rPr>
+      </w:pPr>
+    </w:p>
+    <w:p>
+      <w:pPr>
+        <w:rPr>
+          <w:sz w:val="24"/>
+        </w:rPr>
+      </w:pPr>
+    </w:p>
+    <w:p>
+      <w:pPr>
+        <w:rPr>
+          <w:sz w:val="24"/>
+        </w:rPr>
+      </w:pPr>
+    </w:p>
+    <w:p>
+      <w:pPr>
+        <w:rPr>
+          <w:sz w:val="24"/>
+        </w:rPr>
+      </w:pPr>
+    </w:p>
+    <w:p>
+      <w:pPr>
+        <w:rPr>
+          <w:sz w:val="24"/>
+        </w:rPr>
+      </w:pPr>
+    </w:p>
+    <w:p>
+      <w:pPr>
+        <w:rPr>
+          <w:sz w:val="24"/>
+        </w:rPr>
+      </w:pPr>
+    </w:p>
+    <w:p>
+      <w:pPr>
+        <w:rPr>
+          <w:sz w:val="24"/>
+        </w:rPr>
+      </w:pPr>
+    </w:p>
+    <w:p>
+      <w:pPr>
+        <w:rPr>
+          <w:sz w:val="24"/>
+        </w:rPr>
+      </w:pPr>
+    </w:p>
+    <w:p>
+      <w:pPr>
+        <w:rPr>
+          <w:sz w:val="24"/>
+        </w:rPr>
+      </w:pPr>
+    </w:p>
+    <w:p>
+      <w:pPr>
+        <w:autoSpaceDE w:val="0"/>
+        <w:autoSpaceDN w:val="0"/>
+        <w:adjustRightInd w:val="0"/>
+        <w:spacing w:line="240" w:lineRule="auto"/>
+        <w:rPr>
+          <w:rFonts w:cstheme="minorHAnsi"/>
           <w:b/>
           <w:bCs/>
           <w:sz w:val="36"/>
@@ -1381,7 +1920,7 @@
           <w:szCs w:val="36"/>
         </w:rPr>
         <w:lastRenderedPageBreak/>
-        <w:t>Planning</w:t>
+        <w:t>Les intervenants</w:t>
       </w:r>
     </w:p>
     <w:p>
@@ -1389,83 +1928,73 @@
         <w:autoSpaceDE w:val="0"/>
         <w:autoSpaceDN w:val="0"/>
         <w:adjustRightInd w:val="0"/>
-        <w:spacing w:after="0" w:line="240" w:lineRule="auto"/>
-        <w:rPr>
-          <w:rFonts w:asciiTheme="majorHAnsi" w:hAnsiTheme="majorHAnsi" w:cs="Arial-BoldMT"/>
-          <w:b/>
-          <w:bCs/>
+        <w:spacing w:line="240" w:lineRule="auto"/>
+        <w:rPr>
+          <w:sz w:val="28"/>
+        </w:rPr>
+      </w:pPr>
+      <w:r>
+        <w:rPr>
+          <w:rFonts w:asciiTheme="majorHAnsi" w:hAnsiTheme="majorHAnsi" w:cs="ArialMT"/>
+          <w:b/>
           <w:i/>
           <w:color w:val="4F81BD" w:themeColor="accent1"/>
         </w:rPr>
-      </w:pPr>
+        <w:t>Charge de projet</w:t>
+      </w:r>
+      <w:r>
+        <w:rPr>
+          <w:rFonts w:asciiTheme="majorHAnsi" w:hAnsiTheme="majorHAnsi" w:cs="ArialMT"/>
+          <w:b/>
+          <w:i/>
+          <w:color w:val="4F81BD" w:themeColor="accent1"/>
+        </w:rPr>
+        <w:t xml:space="preserve"> </w:t>
+      </w:r>
+      <w:r>
+        <w:rPr>
+          <w:rFonts w:cstheme="minorHAnsi"/>
+        </w:rPr>
+        <w:t>(Mohammed Jawad, Raquel Guina)</w:t>
+      </w:r>
     </w:p>
     <w:p>
       <w:pPr>
         <w:autoSpaceDE w:val="0"/>
         <w:autoSpaceDN w:val="0"/>
         <w:adjustRightInd w:val="0"/>
-        <w:spacing w:after="0" w:line="240" w:lineRule="auto"/>
-        <w:rPr>
-          <w:rFonts w:asciiTheme="majorHAnsi" w:hAnsiTheme="majorHAnsi" w:cstheme="minorHAnsi"/>
+        <w:spacing w:line="240" w:lineRule="auto"/>
+        <w:rPr>
+          <w:sz w:val="28"/>
+          <w:lang w:val="en-CA"/>
+        </w:rPr>
+      </w:pPr>
+      <w:r>
+        <w:rPr>
+          <w:rFonts w:asciiTheme="majorHAnsi" w:hAnsiTheme="majorHAnsi" w:cs="ArialMT"/>
           <w:b/>
           <w:i/>
           <w:color w:val="4F81BD" w:themeColor="accent1"/>
-        </w:rPr>
-      </w:pPr>
-      <w:r>
-        <w:rPr>
-          <w:rFonts w:asciiTheme="majorHAnsi" w:hAnsiTheme="majorHAnsi" w:cstheme="minorHAnsi"/>
-          <w:b/>
-          <w:bCs/>
+          <w:lang w:val="en-CA"/>
+        </w:rPr>
+        <w:t>Web design</w:t>
+      </w:r>
+      <w:r>
+        <w:rPr>
+          <w:rFonts w:asciiTheme="majorHAnsi" w:hAnsiTheme="majorHAnsi" w:cs="ArialMT"/>
+          <w:b/>
           <w:i/>
           <w:color w:val="4F81BD" w:themeColor="accent1"/>
-        </w:rPr>
-        <w:t>Phase 1: p</w:t>
-      </w:r>
-      <w:r>
-        <w:rPr>
-          <w:rFonts w:asciiTheme="majorHAnsi" w:hAnsiTheme="majorHAnsi" w:cstheme="minorHAnsi"/>
-          <w:b/>
-          <w:i/>
-          <w:color w:val="4F81BD" w:themeColor="accent1"/>
-        </w:rPr>
-        <w:t>réparation du projet  |  2 jours</w:t>
-      </w:r>
-    </w:p>
-    <w:p>
-      <w:pPr>
-        <w:pStyle w:val="Paragraphedeliste"/>
-        <w:numPr>
-          <w:ilvl w:val="0"/>
-          <w:numId w:val="9"/>
-        </w:numPr>
-        <w:rPr>
-          <w:rFonts w:cstheme="minorHAnsi"/>
-        </w:rPr>
-      </w:pPr>
-      <w:r>
-        <w:rPr>
-          <w:rFonts w:cstheme="minorHAnsi"/>
-        </w:rPr>
-        <w:t xml:space="preserve">Jour 1 : 28/03/2018 : rédaction du cahier des charges </w:t>
-      </w:r>
-    </w:p>
-    <w:p>
-      <w:pPr>
-        <w:pStyle w:val="Paragraphedeliste"/>
-        <w:numPr>
-          <w:ilvl w:val="0"/>
-          <w:numId w:val="9"/>
-        </w:numPr>
-        <w:rPr>
-          <w:rFonts w:cstheme="minorHAnsi"/>
-        </w:rPr>
-      </w:pPr>
-      <w:r>
-        <w:rPr>
-          <w:rFonts w:cstheme="minorHAnsi"/>
-        </w:rPr>
-        <w:t>Jour 2 : 03/04/2018 : finalisation du cahier des charges</w:t>
+          <w:lang w:val="en-CA"/>
+        </w:rPr>
+        <w:t xml:space="preserve"> </w:t>
+      </w:r>
+      <w:r>
+        <w:rPr>
+          <w:rFonts w:cstheme="minorHAnsi"/>
+          <w:lang w:val="en-CA"/>
+        </w:rPr>
+        <w:t>(Mohammed Jawad, Raquel Guina)</w:t>
       </w:r>
     </w:p>
     <w:p>
@@ -1473,68 +2002,32 @@
         <w:autoSpaceDE w:val="0"/>
         <w:autoSpaceDN w:val="0"/>
         <w:adjustRightInd w:val="0"/>
-        <w:spacing w:after="0" w:line="240" w:lineRule="auto"/>
-        <w:rPr>
-          <w:rFonts w:asciiTheme="majorHAnsi" w:hAnsiTheme="majorHAnsi" w:cstheme="minorHAnsi"/>
+        <w:spacing w:line="240" w:lineRule="auto"/>
+        <w:rPr>
+          <w:sz w:val="28"/>
+        </w:rPr>
+      </w:pPr>
+      <w:r>
+        <w:rPr>
+          <w:rFonts w:asciiTheme="majorHAnsi" w:hAnsiTheme="majorHAnsi" w:cs="ArialMT"/>
           <w:b/>
           <w:i/>
           <w:color w:val="4F81BD" w:themeColor="accent1"/>
         </w:rPr>
-      </w:pPr>
-      <w:r>
-        <w:rPr>
-          <w:rFonts w:asciiTheme="majorHAnsi" w:hAnsiTheme="majorHAnsi" w:cstheme="minorHAnsi"/>
-          <w:b/>
-          <w:bCs/>
-          <w:i/>
-          <w:color w:val="4F81BD" w:themeColor="accent1"/>
-        </w:rPr>
-        <w:t xml:space="preserve">Phase 2: </w:t>
-      </w:r>
-      <w:r>
-        <w:rPr>
-          <w:rFonts w:asciiTheme="majorHAnsi" w:hAnsiTheme="majorHAnsi" w:cstheme="minorHAnsi"/>
-          <w:b/>
-          <w:i/>
-          <w:color w:val="4F81BD" w:themeColor="accent1"/>
-        </w:rPr>
-        <w:t>mockups  |  2 jours</w:t>
-      </w:r>
-    </w:p>
-    <w:p>
-      <w:pPr>
-        <w:pStyle w:val="Paragraphedeliste"/>
-        <w:numPr>
-          <w:ilvl w:val="0"/>
-          <w:numId w:val="9"/>
-        </w:numPr>
-        <w:rPr>
-          <w:rFonts w:cstheme="minorHAnsi"/>
-        </w:rPr>
-      </w:pPr>
-      <w:r>
-        <w:rPr>
-          <w:rFonts w:cstheme="minorHAnsi"/>
-        </w:rPr>
-        <w:t>Jour 3 : 03/04/2018 : mockups / maquettes</w:t>
-      </w:r>
-    </w:p>
-    <w:p>
-      <w:pPr>
-        <w:pStyle w:val="Paragraphedeliste"/>
-        <w:numPr>
-          <w:ilvl w:val="0"/>
-          <w:numId w:val="9"/>
-        </w:numPr>
-        <w:rPr>
-          <w:rFonts w:cstheme="minorHAnsi"/>
-        </w:rPr>
-      </w:pPr>
-      <w:r>
-        <w:rPr>
-          <w:rFonts w:cstheme="minorHAnsi"/>
-        </w:rPr>
-        <w:t>Jour 4 : 04/04/2018 : finalisation des mockups / maquettes</w:t>
+        <w:t>Intégration</w:t>
+      </w:r>
+      <w:r>
+        <w:rPr>
+          <w:rFonts w:ascii="ArialMT" w:hAnsi="ArialMT" w:cs="ArialMT"/>
+          <w:color w:val="000000"/>
+        </w:rPr>
+        <w:t xml:space="preserve"> </w:t>
+      </w:r>
+      <w:r>
+        <w:rPr>
+          <w:rFonts w:cstheme="minorHAnsi"/>
+        </w:rPr>
+        <w:t>(Mohammed Jawad, Raquel Guina)</w:t>
       </w:r>
     </w:p>
     <w:p>
@@ -1542,158 +2035,34 @@
         <w:autoSpaceDE w:val="0"/>
         <w:autoSpaceDN w:val="0"/>
         <w:adjustRightInd w:val="0"/>
-        <w:spacing w:after="0" w:line="240" w:lineRule="auto"/>
-        <w:rPr>
-          <w:rFonts w:asciiTheme="majorHAnsi" w:hAnsiTheme="majorHAnsi" w:cstheme="minorHAnsi"/>
+        <w:spacing w:line="240" w:lineRule="auto"/>
+        <w:rPr>
+          <w:sz w:val="28"/>
+        </w:rPr>
+      </w:pPr>
+      <w:r>
+        <w:rPr>
+          <w:rFonts w:asciiTheme="majorHAnsi" w:hAnsiTheme="majorHAnsi" w:cs="ArialMT"/>
           <w:b/>
           <w:i/>
           <w:color w:val="4F81BD" w:themeColor="accent1"/>
         </w:rPr>
-      </w:pPr>
-      <w:r>
-        <w:rPr>
-          <w:rFonts w:asciiTheme="majorHAnsi" w:hAnsiTheme="majorHAnsi" w:cstheme="minorHAnsi"/>
-          <w:b/>
-          <w:bCs/>
+        <w:t>Développer</w:t>
+      </w:r>
+      <w:r>
+        <w:rPr>
+          <w:rFonts w:asciiTheme="majorHAnsi" w:hAnsiTheme="majorHAnsi" w:cs="ArialMT"/>
+          <w:b/>
           <w:i/>
           <w:color w:val="4F81BD" w:themeColor="accent1"/>
         </w:rPr>
-        <w:t xml:space="preserve">Phase 3: </w:t>
-      </w:r>
-      <w:r>
-        <w:rPr>
-          <w:rFonts w:asciiTheme="majorHAnsi" w:hAnsiTheme="majorHAnsi" w:cstheme="minorHAnsi"/>
-          <w:b/>
-          <w:i/>
-          <w:color w:val="4F81BD" w:themeColor="accent1"/>
-        </w:rPr>
-        <w:t>intégration et développement web  |  x jours</w:t>
-      </w:r>
-    </w:p>
-    <w:p>
-      <w:pPr>
-        <w:pStyle w:val="Paragraphedeliste"/>
-        <w:numPr>
-          <w:ilvl w:val="0"/>
-          <w:numId w:val="9"/>
-        </w:numPr>
-        <w:rPr>
-          <w:rFonts w:cstheme="minorHAnsi"/>
-        </w:rPr>
-      </w:pPr>
-      <w:r>
-        <w:rPr>
-          <w:rFonts w:cstheme="minorHAnsi"/>
-        </w:rPr>
-        <w:t>Jour 1 : 05/04/2018 : intégration du site en HTML5 et CSS3</w:t>
-      </w:r>
-    </w:p>
-    <w:p>
-      <w:pPr>
-        <w:pStyle w:val="Paragraphedeliste"/>
-        <w:numPr>
-          <w:ilvl w:val="0"/>
-          <w:numId w:val="9"/>
-        </w:numPr>
-        <w:rPr>
-          <w:rFonts w:cstheme="minorHAnsi"/>
-        </w:rPr>
-      </w:pPr>
-      <w:r>
-        <w:rPr>
-          <w:rFonts w:cstheme="minorHAnsi"/>
-        </w:rPr>
-        <w:t>Jour 2 : 06/04/2018 : responsive + SEO méta-données</w:t>
-      </w:r>
-    </w:p>
-    <w:p>
-      <w:pPr>
-        <w:pStyle w:val="Paragraphedeliste"/>
-        <w:numPr>
-          <w:ilvl w:val="0"/>
-          <w:numId w:val="9"/>
-        </w:numPr>
-        <w:rPr>
-          <w:rFonts w:cstheme="minorHAnsi"/>
-        </w:rPr>
-      </w:pPr>
-      <w:r>
-        <w:rPr>
-          <w:rFonts w:cstheme="minorHAnsi"/>
-        </w:rPr>
-        <w:t>Jour 3 : 07/04/2018 : implémentation fonctionnalités en Javascript</w:t>
-      </w:r>
-    </w:p>
-    <w:p>
-      <w:pPr>
-        <w:pStyle w:val="Paragraphedeliste"/>
-        <w:numPr>
-          <w:ilvl w:val="0"/>
-          <w:numId w:val="9"/>
-        </w:numPr>
-        <w:rPr>
-          <w:rFonts w:cstheme="minorHAnsi"/>
-        </w:rPr>
-      </w:pPr>
-      <w:r>
-        <w:rPr>
-          <w:rFonts w:cstheme="minorHAnsi"/>
-        </w:rPr>
-        <w:t>Jour 4 : 08/04/2018 : création de la base de données</w:t>
-      </w:r>
-    </w:p>
-    <w:p>
-      <w:pPr>
-        <w:pStyle w:val="Paragraphedeliste"/>
-        <w:numPr>
-          <w:ilvl w:val="0"/>
-          <w:numId w:val="9"/>
-        </w:numPr>
-        <w:rPr>
-          <w:rFonts w:cstheme="minorHAnsi"/>
-        </w:rPr>
-      </w:pPr>
-      <w:r>
-        <w:rPr>
-          <w:rFonts w:cstheme="minorHAnsi"/>
-        </w:rPr>
-        <w:t>Jour 5 : 09/04/2018 : validation du formulaire</w:t>
-      </w:r>
-    </w:p>
-    <w:p>
-      <w:pPr>
-        <w:pStyle w:val="Paragraphedeliste"/>
-        <w:numPr>
-          <w:ilvl w:val="0"/>
-          <w:numId w:val="9"/>
-        </w:numPr>
-        <w:rPr>
-          <w:rFonts w:cstheme="minorHAnsi"/>
-        </w:rPr>
-      </w:pPr>
-      <w:r>
-        <w:rPr>
-          <w:rFonts w:cstheme="minorHAnsi"/>
-        </w:rPr>
-        <w:t>Jour 6 : 09/04/2018 : finalisation du site en PHP</w:t>
-      </w:r>
-    </w:p>
-    <w:p>
-      <w:pPr>
-        <w:pStyle w:val="Paragraphedeliste"/>
-        <w:numPr>
-          <w:ilvl w:val="0"/>
-          <w:numId w:val="9"/>
-        </w:numPr>
-        <w:rPr>
-          <w:rFonts w:cstheme="minorHAnsi"/>
-        </w:rPr>
-      </w:pPr>
-      <w:r>
-        <w:rPr>
-          <w:rFonts w:cstheme="minorHAnsi"/>
-        </w:rPr>
-        <w:t>Jour 7 : 11/04/2018 : mise en place forme générale du site en PHP, HTML et CSS3</w:t>
+        <w:t xml:space="preserve"> </w:t>
+      </w:r>
+      <w:r>
+        <w:rPr>
+          <w:rFonts w:cstheme="minorHAnsi"/>
+        </w:rPr>
+        <w:t>(Mohammed Jawad, Raquel Guina)</w:t>
       </w:r>
     </w:p>
     <w:p>
@@ -1701,167 +2070,84 @@
         <w:autoSpaceDE w:val="0"/>
         <w:autoSpaceDN w:val="0"/>
         <w:adjustRightInd w:val="0"/>
-        <w:spacing w:after="0" w:line="240" w:lineRule="auto"/>
-        <w:rPr>
-          <w:rFonts w:asciiTheme="majorHAnsi" w:hAnsiTheme="majorHAnsi" w:cstheme="minorHAnsi"/>
-          <w:b/>
-          <w:i/>
-          <w:color w:val="4F81BD" w:themeColor="accent1"/>
-        </w:rPr>
-      </w:pPr>
-      <w:r>
-        <w:rPr>
-          <w:rFonts w:asciiTheme="majorHAnsi" w:hAnsiTheme="majorHAnsi" w:cstheme="minorHAnsi"/>
-          <w:b/>
-          <w:bCs/>
-          <w:i/>
-          <w:color w:val="4F81BD" w:themeColor="accent1"/>
-        </w:rPr>
-        <w:t xml:space="preserve">Phase 4: </w:t>
-      </w:r>
-      <w:r>
-        <w:rPr>
-          <w:rFonts w:asciiTheme="majorHAnsi" w:hAnsiTheme="majorHAnsi" w:cstheme="minorHAnsi"/>
-          <w:b/>
-          <w:i/>
-          <w:color w:val="4F81BD" w:themeColor="accent1"/>
-        </w:rPr>
-        <w:t>mise en production et tests  |  4 jours</w:t>
-      </w:r>
-    </w:p>
-    <w:p>
-      <w:pPr>
-        <w:pStyle w:val="Paragraphedeliste"/>
-        <w:numPr>
-          <w:ilvl w:val="0"/>
-          <w:numId w:val="9"/>
-        </w:numPr>
-        <w:rPr>
-          <w:rFonts w:cstheme="minorHAnsi"/>
-        </w:rPr>
-      </w:pPr>
-      <w:r>
-        <w:rPr>
-          <w:rFonts w:cstheme="minorHAnsi"/>
-        </w:rPr>
-        <w:t>Jour 1 : 12/03/2018 : test et corrections</w:t>
-      </w:r>
-    </w:p>
-    <w:p>
-      <w:pPr>
-        <w:pStyle w:val="Paragraphedeliste"/>
-        <w:numPr>
-          <w:ilvl w:val="0"/>
-          <w:numId w:val="9"/>
-        </w:numPr>
-        <w:rPr>
-          <w:rFonts w:cstheme="minorHAnsi"/>
-        </w:rPr>
-      </w:pPr>
-      <w:r>
-        <w:rPr>
-          <w:rFonts w:cstheme="minorHAnsi"/>
-        </w:rPr>
-        <w:t>Jour 2 : 13/03/2018 : test et corrections</w:t>
-      </w:r>
-    </w:p>
-    <w:p>
-      <w:pPr>
-        <w:pStyle w:val="Paragraphedeliste"/>
-        <w:numPr>
-          <w:ilvl w:val="0"/>
-          <w:numId w:val="9"/>
-        </w:numPr>
-        <w:rPr>
-          <w:rFonts w:cstheme="minorHAnsi"/>
-        </w:rPr>
-      </w:pPr>
-      <w:r>
-        <w:rPr>
-          <w:rFonts w:cstheme="minorHAnsi"/>
-        </w:rPr>
-        <w:t>Jour 3 : 14/03/2018 : déploiement sur Sentora</w:t>
-      </w:r>
-    </w:p>
-    <w:p>
-      <w:pPr>
-        <w:pStyle w:val="Paragraphedeliste"/>
-        <w:numPr>
-          <w:ilvl w:val="0"/>
-          <w:numId w:val="9"/>
-        </w:numPr>
-        <w:rPr>
-          <w:rFonts w:cstheme="minorHAnsi"/>
-        </w:rPr>
-      </w:pPr>
-      <w:r>
-        <w:rPr>
-          <w:rFonts w:cstheme="minorHAnsi"/>
-        </w:rPr>
-        <w:t>Jour 4 : 15/04/2018 : tests compatibilités entre navigateurs et corrections</w:t>
-      </w:r>
+        <w:spacing w:line="240" w:lineRule="auto"/>
+        <w:rPr>
+          <w:rFonts w:ascii="ArialMT" w:hAnsi="ArialMT" w:cs="ArialMT"/>
+          <w:color w:val="000000"/>
+        </w:rPr>
+      </w:pPr>
     </w:p>
     <w:p>
       <w:pPr>
         <w:autoSpaceDE w:val="0"/>
         <w:autoSpaceDN w:val="0"/>
         <w:adjustRightInd w:val="0"/>
-        <w:spacing w:after="0" w:line="240" w:lineRule="auto"/>
-        <w:rPr>
-          <w:rFonts w:asciiTheme="majorHAnsi" w:hAnsiTheme="majorHAnsi" w:cstheme="minorHAnsi"/>
-          <w:b/>
-          <w:i/>
-          <w:color w:val="4F81BD" w:themeColor="accent1"/>
-        </w:rPr>
-      </w:pPr>
-      <w:r>
-        <w:rPr>
-          <w:rFonts w:asciiTheme="majorHAnsi" w:hAnsiTheme="majorHAnsi" w:cstheme="minorHAnsi"/>
+        <w:spacing w:line="240" w:lineRule="auto"/>
+        <w:rPr>
+          <w:rFonts w:cstheme="minorHAnsi"/>
           <w:b/>
           <w:bCs/>
-          <w:i/>
-          <w:color w:val="4F81BD" w:themeColor="accent1"/>
-        </w:rPr>
-        <w:t xml:space="preserve">Phase 5: </w:t>
-      </w:r>
-      <w:r>
-        <w:rPr>
-          <w:rFonts w:asciiTheme="majorHAnsi" w:hAnsiTheme="majorHAnsi" w:cstheme="minorHAnsi"/>
-          <w:b/>
-          <w:i/>
-          <w:color w:val="4F81BD" w:themeColor="accent1"/>
-        </w:rPr>
-        <w:t>présentation du projet</w:t>
-      </w:r>
-    </w:p>
-    <w:p>
-      <w:pPr>
-        <w:pStyle w:val="Paragraphedeliste"/>
-        <w:numPr>
-          <w:ilvl w:val="0"/>
-          <w:numId w:val="9"/>
-        </w:numPr>
+          <w:sz w:val="36"/>
+          <w:szCs w:val="36"/>
+        </w:rPr>
+      </w:pPr>
+      <w:r>
+        <w:rPr>
+          <w:rFonts w:cstheme="minorHAnsi"/>
+          <w:b/>
+          <w:bCs/>
+          <w:sz w:val="36"/>
+          <w:szCs w:val="36"/>
+        </w:rPr>
+        <w:t>Qualité des intervenants</w:t>
+      </w:r>
+    </w:p>
+    <w:p>
+      <w:pPr>
         <w:autoSpaceDE w:val="0"/>
         <w:autoSpaceDN w:val="0"/>
         <w:adjustRightInd w:val="0"/>
-        <w:spacing w:after="0" w:line="240" w:lineRule="auto"/>
-        <w:rPr>
-          <w:rFonts w:cstheme="minorHAnsi"/>
-        </w:rPr>
-      </w:pPr>
-      <w:r>
-        <w:rPr>
-          <w:rFonts w:cstheme="minorHAnsi"/>
-        </w:rPr>
-        <w:t xml:space="preserve">Jour 1 : 16/04/2018 : rédaction du cahier des charges </w:t>
-      </w:r>
-    </w:p>
-    <w:p>
-      <w:pPr>
-        <w:rPr>
-          <w:sz w:val="24"/>
-        </w:rPr>
-      </w:pPr>
+        <w:spacing w:line="240" w:lineRule="auto"/>
+        <w:rPr>
+          <w:rFonts w:cstheme="minorHAnsi"/>
+        </w:rPr>
+      </w:pPr>
+      <w:r>
+        <w:rPr>
+          <w:rFonts w:cstheme="minorHAnsi"/>
+        </w:rPr>
+        <w:t>Mohammed Jawad: intégratrice web</w:t>
+      </w:r>
+    </w:p>
+    <w:p>
+      <w:pPr>
+        <w:autoSpaceDE w:val="0"/>
+        <w:autoSpaceDN w:val="0"/>
+        <w:adjustRightInd w:val="0"/>
+        <w:spacing w:line="240" w:lineRule="auto"/>
+        <w:rPr>
+          <w:rFonts w:cstheme="minorHAnsi"/>
+        </w:rPr>
+      </w:pPr>
+      <w:r>
+        <w:rPr>
+          <w:rFonts w:cstheme="minorHAnsi"/>
+        </w:rPr>
+        <w:t>Raquel Guina: intégratrice web</w:t>
+      </w:r>
+    </w:p>
+    <w:p>
+      <w:pPr>
+        <w:rPr>
+          <w:rFonts w:cstheme="minorHAnsi"/>
+        </w:rPr>
+      </w:pPr>
+      <w:r>
+        <w:rPr>
+          <w:rFonts w:cstheme="minorHAnsi"/>
+        </w:rPr>
+        <w:t>Gilles Pénissard : Intervenant ISI</w:t>
+      </w:r>
     </w:p>
     <w:sectPr>
       <w:pgSz w:w="12240" w:h="15840"/>

</xml_diff>

<commit_message>
Cahier des charges - tableau
</commit_message>
<xml_diff>
--- a/Cahier des charges/a_P71_cahierDeCharges_Raquel_Mohammed.docx
+++ b/Cahier des charges/a_P71_cahierDeCharges_Raquel_Mohammed.docx
@@ -1334,25 +1334,27 @@
         <w:autoSpaceDE w:val="0"/>
         <w:autoSpaceDN w:val="0"/>
         <w:adjustRightInd w:val="0"/>
-        <w:spacing w:after="0" w:line="240" w:lineRule="auto"/>
-        <w:rPr>
-          <w:rFonts w:cstheme="minorHAnsi"/>
+        <w:spacing w:line="240" w:lineRule="auto"/>
+        <w:rPr>
+          <w:rFonts w:ascii="Arial-BoldMT" w:hAnsi="Arial-BoldMT" w:cs="Arial-BoldMT"/>
           <w:b/>
           <w:bCs/>
-          <w:sz w:val="36"/>
-          <w:szCs w:val="36"/>
-        </w:rPr>
-      </w:pPr>
-      <w:r>
-        <w:rPr>
-          <w:rFonts w:cstheme="minorHAnsi"/>
+          <w:color w:val="000000"/>
+          <w:sz w:val="30"/>
+          <w:szCs w:val="30"/>
+        </w:rPr>
+      </w:pPr>
+      <w:r>
+        <w:rPr>
+          <w:rFonts w:ascii="Arial-BoldMT" w:hAnsi="Arial-BoldMT" w:cs="Arial-BoldMT"/>
           <w:b/>
           <w:bCs/>
-          <w:sz w:val="36"/>
-          <w:szCs w:val="36"/>
+          <w:color w:val="000000"/>
+          <w:sz w:val="30"/>
+          <w:szCs w:val="30"/>
         </w:rPr>
         <w:lastRenderedPageBreak/>
-        <w:t>Planning</w:t>
+        <w:t>Estimation de la durée des travaux et tableau de bord</w:t>
       </w:r>
     </w:p>
     <w:p>
@@ -1362,20 +1364,1571 @@
         <w:adjustRightInd w:val="0"/>
         <w:spacing w:after="0" w:line="240" w:lineRule="auto"/>
         <w:rPr>
-          <w:rFonts w:asciiTheme="majorHAnsi" w:hAnsiTheme="majorHAnsi" w:cs="Arial-BoldMT"/>
+          <w:rFonts w:ascii="Arial-BoldMT" w:hAnsi="Arial-BoldMT" w:cs="Arial-BoldMT"/>
           <w:b/>
           <w:bCs/>
-          <w:i/>
-          <w:color w:val="4F81BD" w:themeColor="accent1"/>
-        </w:rPr>
-      </w:pPr>
-    </w:p>
+          <w:color w:val="000000"/>
+          <w:sz w:val="30"/>
+          <w:szCs w:val="30"/>
+        </w:rPr>
+      </w:pPr>
+    </w:p>
+    <w:tbl>
+      <w:tblPr>
+        <w:tblStyle w:val="Trameclaire-Accent11"/>
+        <w:tblW w:w="10740" w:type="dxa"/>
+        <w:tblLayout w:type="fixed"/>
+        <w:tblLook w:val="04A0"/>
+      </w:tblPr>
+      <w:tblGrid>
+        <w:gridCol w:w="1822"/>
+        <w:gridCol w:w="3673"/>
+        <w:gridCol w:w="1134"/>
+        <w:gridCol w:w="1276"/>
+        <w:gridCol w:w="1417"/>
+        <w:gridCol w:w="1418"/>
+      </w:tblGrid>
+      <w:tr>
+        <w:trPr>
+          <w:cnfStyle w:val="100000000000"/>
+          <w:trHeight w:val="331"/>
+        </w:trPr>
+        <w:tc>
+          <w:tcPr>
+            <w:cnfStyle w:val="001000000000"/>
+            <w:tcW w:w="1822" w:type="dxa"/>
+          </w:tcPr>
+          <w:p>
+            <w:pPr>
+              <w:jc w:val="center"/>
+            </w:pPr>
+            <w:r>
+              <w:t>Tâche</w:t>
+            </w:r>
+          </w:p>
+        </w:tc>
+        <w:tc>
+          <w:tcPr>
+            <w:tcW w:w="3673" w:type="dxa"/>
+          </w:tcPr>
+          <w:p>
+            <w:pPr>
+              <w:jc w:val="center"/>
+              <w:cnfStyle w:val="100000000000"/>
+            </w:pPr>
+            <w:r>
+              <w:t>Description</w:t>
+            </w:r>
+          </w:p>
+        </w:tc>
+        <w:tc>
+          <w:tcPr>
+            <w:tcW w:w="1134" w:type="dxa"/>
+          </w:tcPr>
+          <w:p>
+            <w:pPr>
+              <w:jc w:val="center"/>
+              <w:cnfStyle w:val="100000000000"/>
+            </w:pPr>
+            <w:r>
+              <w:t>Durée</w:t>
+            </w:r>
+          </w:p>
+        </w:tc>
+        <w:tc>
+          <w:tcPr>
+            <w:tcW w:w="1276" w:type="dxa"/>
+          </w:tcPr>
+          <w:p>
+            <w:pPr>
+              <w:jc w:val="center"/>
+              <w:cnfStyle w:val="100000000000"/>
+            </w:pPr>
+            <w:r>
+              <w:t>Priorité</w:t>
+            </w:r>
+          </w:p>
+        </w:tc>
+        <w:tc>
+          <w:tcPr>
+            <w:tcW w:w="1417" w:type="dxa"/>
+          </w:tcPr>
+          <w:p>
+            <w:pPr>
+              <w:jc w:val="center"/>
+              <w:cnfStyle w:val="100000000000"/>
+            </w:pPr>
+            <w:r>
+              <w:t>Prévu pour</w:t>
+            </w:r>
+          </w:p>
+        </w:tc>
+        <w:tc>
+          <w:tcPr>
+            <w:tcW w:w="1418" w:type="dxa"/>
+          </w:tcPr>
+          <w:p>
+            <w:pPr>
+              <w:jc w:val="center"/>
+              <w:cnfStyle w:val="100000000000"/>
+            </w:pPr>
+            <w:r>
+              <w:t>Exécutants</w:t>
+            </w:r>
+          </w:p>
+        </w:tc>
+      </w:tr>
+      <w:tr>
+        <w:trPr>
+          <w:cnfStyle w:val="000000100000"/>
+          <w:trHeight w:val="314"/>
+        </w:trPr>
+        <w:tc>
+          <w:tcPr>
+            <w:cnfStyle w:val="001000000000"/>
+            <w:tcW w:w="1822" w:type="dxa"/>
+          </w:tcPr>
+          <w:p>
+            <w:r>
+              <w:t>Cahier des charges</w:t>
+            </w:r>
+          </w:p>
+        </w:tc>
+        <w:tc>
+          <w:tcPr>
+            <w:tcW w:w="3673" w:type="dxa"/>
+          </w:tcPr>
+          <w:p>
+            <w:pPr>
+              <w:cnfStyle w:val="000000100000"/>
+            </w:pPr>
+            <w:r>
+              <w:t>R</w:t>
+            </w:r>
+            <w:r>
+              <w:rPr>
+                <w:rFonts w:cstheme="minorHAnsi"/>
+              </w:rPr>
+              <w:t>édaction du cahier des charges</w:t>
+            </w:r>
+          </w:p>
+        </w:tc>
+        <w:tc>
+          <w:tcPr>
+            <w:tcW w:w="1134" w:type="dxa"/>
+          </w:tcPr>
+          <w:p>
+            <w:pPr>
+              <w:jc w:val="center"/>
+              <w:cnfStyle w:val="000000100000"/>
+            </w:pPr>
+            <w:r>
+              <w:t>16</w:t>
+            </w:r>
+            <w:r>
+              <w:t>h</w:t>
+            </w:r>
+          </w:p>
+        </w:tc>
+        <w:tc>
+          <w:tcPr>
+            <w:tcW w:w="1276" w:type="dxa"/>
+          </w:tcPr>
+          <w:p>
+            <w:pPr>
+              <w:jc w:val="center"/>
+              <w:cnfStyle w:val="000000100000"/>
+            </w:pPr>
+            <w:r>
+              <w:t>haute</w:t>
+            </w:r>
+          </w:p>
+        </w:tc>
+        <w:tc>
+          <w:tcPr>
+            <w:tcW w:w="1417" w:type="dxa"/>
+          </w:tcPr>
+          <w:p>
+            <w:pPr>
+              <w:jc w:val="center"/>
+              <w:cnfStyle w:val="000000100000"/>
+            </w:pPr>
+            <w:r>
+              <w:t>03/04</w:t>
+            </w:r>
+            <w:r>
+              <w:t>/201</w:t>
+            </w:r>
+            <w:r>
+              <w:t>8</w:t>
+            </w:r>
+          </w:p>
+        </w:tc>
+        <w:tc>
+          <w:tcPr>
+            <w:tcW w:w="1418" w:type="dxa"/>
+          </w:tcPr>
+          <w:p>
+            <w:pPr>
+              <w:jc w:val="center"/>
+              <w:cnfStyle w:val="000000100000"/>
+            </w:pPr>
+            <w:r>
+              <w:t>Mohammed</w:t>
+            </w:r>
+          </w:p>
+          <w:p>
+            <w:pPr>
+              <w:jc w:val="center"/>
+              <w:cnfStyle w:val="000000100000"/>
+            </w:pPr>
+            <w:r>
+              <w:t>Raquel</w:t>
+            </w:r>
+          </w:p>
+          <w:p>
+            <w:pPr>
+              <w:jc w:val="center"/>
+              <w:cnfStyle w:val="000000100000"/>
+            </w:pPr>
+          </w:p>
+        </w:tc>
+      </w:tr>
+      <w:tr>
+        <w:trPr>
+          <w:trHeight w:val="661"/>
+        </w:trPr>
+        <w:tc>
+          <w:tcPr>
+            <w:cnfStyle w:val="001000000000"/>
+            <w:tcW w:w="1822" w:type="dxa"/>
+          </w:tcPr>
+          <w:p>
+            <w:r>
+              <w:t>Mock</w:t>
+            </w:r>
+            <w:r>
+              <w:t>ups</w:t>
+            </w:r>
+          </w:p>
+        </w:tc>
+        <w:tc>
+          <w:tcPr>
+            <w:tcW w:w="3673" w:type="dxa"/>
+          </w:tcPr>
+          <w:p>
+            <w:pPr>
+              <w:cnfStyle w:val="000000000000"/>
+            </w:pPr>
+            <w:r>
+              <w:t>Maquettes du site versions mobile et desktop</w:t>
+            </w:r>
+          </w:p>
+        </w:tc>
+        <w:tc>
+          <w:tcPr>
+            <w:tcW w:w="1134" w:type="dxa"/>
+          </w:tcPr>
+          <w:p>
+            <w:pPr>
+              <w:jc w:val="center"/>
+              <w:cnfStyle w:val="000000000000"/>
+            </w:pPr>
+            <w:r>
+              <w:t>16</w:t>
+            </w:r>
+            <w:r>
+              <w:t>h</w:t>
+            </w:r>
+          </w:p>
+        </w:tc>
+        <w:tc>
+          <w:tcPr>
+            <w:tcW w:w="1276" w:type="dxa"/>
+          </w:tcPr>
+          <w:p>
+            <w:pPr>
+              <w:jc w:val="center"/>
+              <w:cnfStyle w:val="000000000000"/>
+            </w:pPr>
+            <w:r>
+              <w:t>haute</w:t>
+            </w:r>
+          </w:p>
+        </w:tc>
+        <w:tc>
+          <w:tcPr>
+            <w:tcW w:w="1417" w:type="dxa"/>
+          </w:tcPr>
+          <w:p>
+            <w:pPr>
+              <w:jc w:val="center"/>
+              <w:cnfStyle w:val="000000000000"/>
+            </w:pPr>
+            <w:r>
+              <w:t>03/04</w:t>
+            </w:r>
+            <w:r>
+              <w:t>/201</w:t>
+            </w:r>
+            <w:r>
+              <w:t>8</w:t>
+            </w:r>
+          </w:p>
+        </w:tc>
+        <w:tc>
+          <w:tcPr>
+            <w:tcW w:w="1418" w:type="dxa"/>
+          </w:tcPr>
+          <w:p>
+            <w:pPr>
+              <w:jc w:val="center"/>
+              <w:cnfStyle w:val="000000000000"/>
+            </w:pPr>
+            <w:r>
+              <w:t>Mohammed</w:t>
+            </w:r>
+          </w:p>
+          <w:p>
+            <w:pPr>
+              <w:jc w:val="center"/>
+              <w:cnfStyle w:val="000000000000"/>
+            </w:pPr>
+            <w:r>
+              <w:t>Raquel</w:t>
+            </w:r>
+          </w:p>
+          <w:p>
+            <w:pPr>
+              <w:jc w:val="center"/>
+              <w:cnfStyle w:val="000000000000"/>
+            </w:pPr>
+          </w:p>
+        </w:tc>
+      </w:tr>
+      <w:tr>
+        <w:trPr>
+          <w:cnfStyle w:val="000000100000"/>
+          <w:trHeight w:val="678"/>
+        </w:trPr>
+        <w:tc>
+          <w:tcPr>
+            <w:cnfStyle w:val="001000000000"/>
+            <w:tcW w:w="1822" w:type="dxa"/>
+          </w:tcPr>
+          <w:p>
+            <w:r>
+              <w:t>Intégration</w:t>
+            </w:r>
+          </w:p>
+        </w:tc>
+        <w:tc>
+          <w:tcPr>
+            <w:tcW w:w="3673" w:type="dxa"/>
+          </w:tcPr>
+          <w:p>
+            <w:pPr>
+              <w:cnfStyle w:val="000000100000"/>
+            </w:pPr>
+            <w:r>
+              <w:t>Mise en place du site en HTML5, CSS3</w:t>
+            </w:r>
+            <w:r>
+              <w:t xml:space="preserve"> </w:t>
+            </w:r>
+          </w:p>
+          <w:p>
+            <w:pPr>
+              <w:cnfStyle w:val="000000100000"/>
+            </w:pPr>
+          </w:p>
+        </w:tc>
+        <w:tc>
+          <w:tcPr>
+            <w:tcW w:w="1134" w:type="dxa"/>
+          </w:tcPr>
+          <w:p>
+            <w:pPr>
+              <w:jc w:val="center"/>
+              <w:cnfStyle w:val="000000100000"/>
+            </w:pPr>
+            <w:r>
+              <w:t>8</w:t>
+            </w:r>
+            <w:r>
+              <w:t>h</w:t>
+            </w:r>
+          </w:p>
+        </w:tc>
+        <w:tc>
+          <w:tcPr>
+            <w:tcW w:w="1276" w:type="dxa"/>
+          </w:tcPr>
+          <w:p>
+            <w:pPr>
+              <w:jc w:val="center"/>
+              <w:cnfStyle w:val="000000100000"/>
+            </w:pPr>
+            <w:r>
+              <w:t>haute</w:t>
+            </w:r>
+          </w:p>
+        </w:tc>
+        <w:tc>
+          <w:tcPr>
+            <w:tcW w:w="1417" w:type="dxa"/>
+          </w:tcPr>
+          <w:p>
+            <w:pPr>
+              <w:jc w:val="center"/>
+              <w:cnfStyle w:val="000000100000"/>
+            </w:pPr>
+            <w:r>
+              <w:t>03/04/2018</w:t>
+            </w:r>
+          </w:p>
+        </w:tc>
+        <w:tc>
+          <w:tcPr>
+            <w:tcW w:w="1418" w:type="dxa"/>
+          </w:tcPr>
+          <w:p>
+            <w:pPr>
+              <w:jc w:val="center"/>
+              <w:cnfStyle w:val="000000100000"/>
+            </w:pPr>
+            <w:r>
+              <w:t>Mohammed</w:t>
+            </w:r>
+          </w:p>
+          <w:p>
+            <w:pPr>
+              <w:jc w:val="center"/>
+              <w:cnfStyle w:val="000000100000"/>
+            </w:pPr>
+            <w:r>
+              <w:t>Raquel</w:t>
+            </w:r>
+          </w:p>
+          <w:p>
+            <w:pPr>
+              <w:jc w:val="center"/>
+              <w:cnfStyle w:val="000000100000"/>
+            </w:pPr>
+          </w:p>
+        </w:tc>
+      </w:tr>
+      <w:tr>
+        <w:trPr>
+          <w:trHeight w:val="331"/>
+        </w:trPr>
+        <w:tc>
+          <w:tcPr>
+            <w:cnfStyle w:val="001000000000"/>
+            <w:tcW w:w="1822" w:type="dxa"/>
+          </w:tcPr>
+          <w:p>
+            <w:r>
+              <w:t>SEO</w:t>
+            </w:r>
+            <w:r>
+              <w:t xml:space="preserve"> et Responsive</w:t>
+            </w:r>
+          </w:p>
+        </w:tc>
+        <w:tc>
+          <w:tcPr>
+            <w:tcW w:w="3673" w:type="dxa"/>
+          </w:tcPr>
+          <w:p>
+            <w:pPr>
+              <w:cnfStyle w:val="000000000000"/>
+            </w:pPr>
+            <w:r>
+              <w:t xml:space="preserve">Référencement, méta-donnée </w:t>
+            </w:r>
+          </w:p>
+          <w:p>
+            <w:pPr>
+              <w:cnfStyle w:val="000000000000"/>
+            </w:pPr>
+            <w:r>
+              <w:t>Adaptation du site</w:t>
+            </w:r>
+          </w:p>
+          <w:p>
+            <w:pPr>
+              <w:cnfStyle w:val="000000000000"/>
+            </w:pPr>
+          </w:p>
+        </w:tc>
+        <w:tc>
+          <w:tcPr>
+            <w:tcW w:w="1134" w:type="dxa"/>
+          </w:tcPr>
+          <w:p>
+            <w:pPr>
+              <w:jc w:val="center"/>
+              <w:cnfStyle w:val="000000000000"/>
+            </w:pPr>
+            <w:r>
+              <w:t>8h</w:t>
+            </w:r>
+          </w:p>
+        </w:tc>
+        <w:tc>
+          <w:tcPr>
+            <w:tcW w:w="1276" w:type="dxa"/>
+          </w:tcPr>
+          <w:p>
+            <w:pPr>
+              <w:jc w:val="center"/>
+              <w:cnfStyle w:val="000000000000"/>
+            </w:pPr>
+            <w:r>
+              <w:t>moyenne</w:t>
+            </w:r>
+          </w:p>
+        </w:tc>
+        <w:tc>
+          <w:tcPr>
+            <w:tcW w:w="1417" w:type="dxa"/>
+          </w:tcPr>
+          <w:p>
+            <w:pPr>
+              <w:jc w:val="center"/>
+              <w:cnfStyle w:val="000000000000"/>
+            </w:pPr>
+            <w:r>
+              <w:t>03/04</w:t>
+            </w:r>
+            <w:r>
+              <w:t>/201</w:t>
+            </w:r>
+            <w:r>
+              <w:t>8</w:t>
+            </w:r>
+          </w:p>
+        </w:tc>
+        <w:tc>
+          <w:tcPr>
+            <w:tcW w:w="1418" w:type="dxa"/>
+          </w:tcPr>
+          <w:p>
+            <w:pPr>
+              <w:jc w:val="center"/>
+              <w:cnfStyle w:val="000000000000"/>
+            </w:pPr>
+            <w:r>
+              <w:t>Mohammed</w:t>
+            </w:r>
+          </w:p>
+          <w:p>
+            <w:pPr>
+              <w:jc w:val="center"/>
+              <w:cnfStyle w:val="000000000000"/>
+            </w:pPr>
+            <w:r>
+              <w:t>Raquel</w:t>
+            </w:r>
+          </w:p>
+          <w:p>
+            <w:pPr>
+              <w:jc w:val="center"/>
+              <w:cnfStyle w:val="000000000000"/>
+            </w:pPr>
+          </w:p>
+        </w:tc>
+      </w:tr>
+      <w:tr>
+        <w:trPr>
+          <w:cnfStyle w:val="000000100000"/>
+          <w:trHeight w:val="331"/>
+        </w:trPr>
+        <w:tc>
+          <w:tcPr>
+            <w:cnfStyle w:val="001000000000"/>
+            <w:tcW w:w="1822" w:type="dxa"/>
+          </w:tcPr>
+          <w:p>
+            <w:r>
+              <w:t>Javascript</w:t>
+            </w:r>
+          </w:p>
+        </w:tc>
+        <w:tc>
+          <w:tcPr>
+            <w:tcW w:w="3673" w:type="dxa"/>
+          </w:tcPr>
+          <w:p>
+            <w:pPr>
+              <w:cnfStyle w:val="000000100000"/>
+            </w:pPr>
+            <w:r>
+              <w:t>Animations diverses sur tout le site</w:t>
+            </w:r>
+          </w:p>
+        </w:tc>
+        <w:tc>
+          <w:tcPr>
+            <w:tcW w:w="1134" w:type="dxa"/>
+          </w:tcPr>
+          <w:p>
+            <w:pPr>
+              <w:jc w:val="center"/>
+              <w:cnfStyle w:val="000000100000"/>
+            </w:pPr>
+            <w:r>
+              <w:t>8</w:t>
+            </w:r>
+            <w:r>
+              <w:t>h</w:t>
+            </w:r>
+          </w:p>
+        </w:tc>
+        <w:tc>
+          <w:tcPr>
+            <w:tcW w:w="1276" w:type="dxa"/>
+          </w:tcPr>
+          <w:p>
+            <w:pPr>
+              <w:jc w:val="center"/>
+              <w:cnfStyle w:val="000000100000"/>
+            </w:pPr>
+            <w:r>
+              <w:t>moyenne</w:t>
+            </w:r>
+          </w:p>
+        </w:tc>
+        <w:tc>
+          <w:tcPr>
+            <w:tcW w:w="1417" w:type="dxa"/>
+          </w:tcPr>
+          <w:p>
+            <w:pPr>
+              <w:jc w:val="center"/>
+              <w:cnfStyle w:val="000000100000"/>
+            </w:pPr>
+            <w:r>
+              <w:t>03/04</w:t>
+            </w:r>
+            <w:r>
+              <w:t>/201</w:t>
+            </w:r>
+            <w:r>
+              <w:t>8</w:t>
+            </w:r>
+          </w:p>
+        </w:tc>
+        <w:tc>
+          <w:tcPr>
+            <w:tcW w:w="1418" w:type="dxa"/>
+          </w:tcPr>
+          <w:p>
+            <w:pPr>
+              <w:jc w:val="center"/>
+              <w:cnfStyle w:val="000000100000"/>
+            </w:pPr>
+            <w:r>
+              <w:t>Mohammed</w:t>
+            </w:r>
+          </w:p>
+          <w:p>
+            <w:pPr>
+              <w:jc w:val="center"/>
+              <w:cnfStyle w:val="000000100000"/>
+            </w:pPr>
+            <w:r>
+              <w:t>Raquel</w:t>
+            </w:r>
+          </w:p>
+          <w:p>
+            <w:pPr>
+              <w:jc w:val="center"/>
+              <w:cnfStyle w:val="000000100000"/>
+            </w:pPr>
+          </w:p>
+        </w:tc>
+      </w:tr>
+      <w:tr>
+        <w:trPr>
+          <w:trHeight w:val="331"/>
+        </w:trPr>
+        <w:tc>
+          <w:tcPr>
+            <w:cnfStyle w:val="001000000000"/>
+            <w:tcW w:w="1822" w:type="dxa"/>
+          </w:tcPr>
+          <w:p>
+            <w:r>
+              <w:rPr>
+                <w:rFonts w:cstheme="minorHAnsi"/>
+              </w:rPr>
+              <w:t>B</w:t>
+            </w:r>
+            <w:r>
+              <w:rPr>
+                <w:rFonts w:cstheme="minorHAnsi"/>
+              </w:rPr>
+              <w:t>ase de données</w:t>
+            </w:r>
+          </w:p>
+        </w:tc>
+        <w:tc>
+          <w:tcPr>
+            <w:tcW w:w="3673" w:type="dxa"/>
+          </w:tcPr>
+          <w:p>
+            <w:pPr>
+              <w:cnfStyle w:val="000000000000"/>
+            </w:pPr>
+            <w:r>
+              <w:t>Mise en place de la base de données (array db)</w:t>
+            </w:r>
+          </w:p>
+        </w:tc>
+        <w:tc>
+          <w:tcPr>
+            <w:tcW w:w="1134" w:type="dxa"/>
+          </w:tcPr>
+          <w:p>
+            <w:pPr>
+              <w:jc w:val="center"/>
+              <w:cnfStyle w:val="000000000000"/>
+            </w:pPr>
+            <w:r>
+              <w:t>8h</w:t>
+            </w:r>
+          </w:p>
+        </w:tc>
+        <w:tc>
+          <w:tcPr>
+            <w:tcW w:w="1276" w:type="dxa"/>
+          </w:tcPr>
+          <w:p>
+            <w:pPr>
+              <w:jc w:val="center"/>
+              <w:cnfStyle w:val="000000000000"/>
+            </w:pPr>
+            <w:r>
+              <w:t>haute</w:t>
+            </w:r>
+          </w:p>
+        </w:tc>
+        <w:tc>
+          <w:tcPr>
+            <w:tcW w:w="1417" w:type="dxa"/>
+          </w:tcPr>
+          <w:p>
+            <w:pPr>
+              <w:jc w:val="center"/>
+              <w:cnfStyle w:val="000000000000"/>
+            </w:pPr>
+            <w:r>
+              <w:t>03/04</w:t>
+            </w:r>
+            <w:r>
+              <w:t>/201</w:t>
+            </w:r>
+            <w:r>
+              <w:t>8</w:t>
+            </w:r>
+          </w:p>
+        </w:tc>
+        <w:tc>
+          <w:tcPr>
+            <w:tcW w:w="1418" w:type="dxa"/>
+          </w:tcPr>
+          <w:p>
+            <w:pPr>
+              <w:jc w:val="center"/>
+              <w:cnfStyle w:val="000000000000"/>
+            </w:pPr>
+            <w:r>
+              <w:t>Mohammed</w:t>
+            </w:r>
+          </w:p>
+          <w:p>
+            <w:pPr>
+              <w:jc w:val="center"/>
+              <w:cnfStyle w:val="000000000000"/>
+            </w:pPr>
+            <w:r>
+              <w:t>Raquel</w:t>
+            </w:r>
+          </w:p>
+          <w:p>
+            <w:pPr>
+              <w:jc w:val="center"/>
+              <w:cnfStyle w:val="000000000000"/>
+            </w:pPr>
+          </w:p>
+        </w:tc>
+      </w:tr>
+      <w:tr>
+        <w:trPr>
+          <w:cnfStyle w:val="000000100000"/>
+          <w:trHeight w:val="331"/>
+        </w:trPr>
+        <w:tc>
+          <w:tcPr>
+            <w:cnfStyle w:val="001000000000"/>
+            <w:tcW w:w="1822" w:type="dxa"/>
+          </w:tcPr>
+          <w:p>
+            <w:r>
+              <w:rPr>
+                <w:rFonts w:cstheme="minorHAnsi"/>
+              </w:rPr>
+              <w:t>V</w:t>
+            </w:r>
+            <w:r>
+              <w:rPr>
+                <w:rFonts w:cstheme="minorHAnsi"/>
+              </w:rPr>
+              <w:t>alidation du formulaire</w:t>
+            </w:r>
+          </w:p>
+        </w:tc>
+        <w:tc>
+          <w:tcPr>
+            <w:tcW w:w="3673" w:type="dxa"/>
+          </w:tcPr>
+          <w:p>
+            <w:pPr>
+              <w:cnfStyle w:val="000000100000"/>
+            </w:pPr>
+            <w:r>
+              <w:t>Javascript et php</w:t>
+            </w:r>
+          </w:p>
+        </w:tc>
+        <w:tc>
+          <w:tcPr>
+            <w:tcW w:w="1134" w:type="dxa"/>
+          </w:tcPr>
+          <w:p>
+            <w:pPr>
+              <w:jc w:val="center"/>
+              <w:cnfStyle w:val="000000100000"/>
+            </w:pPr>
+            <w:r>
+              <w:t>8h</w:t>
+            </w:r>
+          </w:p>
+        </w:tc>
+        <w:tc>
+          <w:tcPr>
+            <w:tcW w:w="1276" w:type="dxa"/>
+          </w:tcPr>
+          <w:p>
+            <w:pPr>
+              <w:jc w:val="center"/>
+              <w:cnfStyle w:val="000000100000"/>
+            </w:pPr>
+            <w:r>
+              <w:t>haute</w:t>
+            </w:r>
+          </w:p>
+        </w:tc>
+        <w:tc>
+          <w:tcPr>
+            <w:tcW w:w="1417" w:type="dxa"/>
+          </w:tcPr>
+          <w:p>
+            <w:pPr>
+              <w:jc w:val="center"/>
+              <w:cnfStyle w:val="000000100000"/>
+            </w:pPr>
+            <w:r>
+              <w:t>03/04</w:t>
+            </w:r>
+            <w:r>
+              <w:t>/201</w:t>
+            </w:r>
+            <w:r>
+              <w:t>8</w:t>
+            </w:r>
+          </w:p>
+        </w:tc>
+        <w:tc>
+          <w:tcPr>
+            <w:tcW w:w="1418" w:type="dxa"/>
+          </w:tcPr>
+          <w:p>
+            <w:pPr>
+              <w:jc w:val="center"/>
+              <w:cnfStyle w:val="000000100000"/>
+            </w:pPr>
+            <w:r>
+              <w:t>Mohammed</w:t>
+            </w:r>
+          </w:p>
+          <w:p>
+            <w:pPr>
+              <w:jc w:val="center"/>
+              <w:cnfStyle w:val="000000100000"/>
+            </w:pPr>
+            <w:r>
+              <w:t>Raquel</w:t>
+            </w:r>
+          </w:p>
+          <w:p>
+            <w:pPr>
+              <w:jc w:val="center"/>
+              <w:cnfStyle w:val="000000100000"/>
+            </w:pPr>
+          </w:p>
+        </w:tc>
+      </w:tr>
+      <w:tr>
+        <w:trPr>
+          <w:trHeight w:val="331"/>
+        </w:trPr>
+        <w:tc>
+          <w:tcPr>
+            <w:cnfStyle w:val="001000000000"/>
+            <w:tcW w:w="1822" w:type="dxa"/>
+          </w:tcPr>
+          <w:p>
+            <w:r>
+              <w:rPr>
+                <w:rFonts w:cstheme="minorHAnsi"/>
+              </w:rPr>
+              <w:t>PHP</w:t>
+            </w:r>
+          </w:p>
+        </w:tc>
+        <w:tc>
+          <w:tcPr>
+            <w:tcW w:w="3673" w:type="dxa"/>
+          </w:tcPr>
+          <w:p>
+            <w:pPr>
+              <w:cnfStyle w:val="000000000000"/>
+            </w:pPr>
+            <w:r>
+              <w:rPr>
+                <w:rFonts w:cstheme="minorHAnsi"/>
+              </w:rPr>
+              <w:t>F</w:t>
+            </w:r>
+            <w:r>
+              <w:rPr>
+                <w:rFonts w:cstheme="minorHAnsi"/>
+              </w:rPr>
+              <w:t>inalisation du site en PHP</w:t>
+            </w:r>
+          </w:p>
+        </w:tc>
+        <w:tc>
+          <w:tcPr>
+            <w:tcW w:w="1134" w:type="dxa"/>
+          </w:tcPr>
+          <w:p>
+            <w:pPr>
+              <w:jc w:val="center"/>
+              <w:cnfStyle w:val="000000000000"/>
+            </w:pPr>
+            <w:r>
+              <w:t>8</w:t>
+            </w:r>
+            <w:r>
+              <w:t>h</w:t>
+            </w:r>
+          </w:p>
+        </w:tc>
+        <w:tc>
+          <w:tcPr>
+            <w:tcW w:w="1276" w:type="dxa"/>
+          </w:tcPr>
+          <w:p>
+            <w:pPr>
+              <w:jc w:val="center"/>
+              <w:cnfStyle w:val="000000000000"/>
+            </w:pPr>
+            <w:r>
+              <w:t>haute</w:t>
+            </w:r>
+          </w:p>
+        </w:tc>
+        <w:tc>
+          <w:tcPr>
+            <w:tcW w:w="1417" w:type="dxa"/>
+          </w:tcPr>
+          <w:p>
+            <w:pPr>
+              <w:jc w:val="center"/>
+              <w:cnfStyle w:val="000000000000"/>
+            </w:pPr>
+            <w:r>
+              <w:t>03/04</w:t>
+            </w:r>
+            <w:r>
+              <w:t>/201</w:t>
+            </w:r>
+            <w:r>
+              <w:t>8</w:t>
+            </w:r>
+          </w:p>
+        </w:tc>
+        <w:tc>
+          <w:tcPr>
+            <w:tcW w:w="1418" w:type="dxa"/>
+          </w:tcPr>
+          <w:p>
+            <w:pPr>
+              <w:jc w:val="center"/>
+              <w:cnfStyle w:val="000000000000"/>
+            </w:pPr>
+            <w:r>
+              <w:t>Mohammed</w:t>
+            </w:r>
+          </w:p>
+          <w:p>
+            <w:pPr>
+              <w:jc w:val="center"/>
+              <w:cnfStyle w:val="000000000000"/>
+            </w:pPr>
+            <w:r>
+              <w:t>Raquel</w:t>
+            </w:r>
+          </w:p>
+        </w:tc>
+      </w:tr>
+      <w:tr>
+        <w:trPr>
+          <w:cnfStyle w:val="000000100000"/>
+          <w:trHeight w:val="314"/>
+        </w:trPr>
+        <w:tc>
+          <w:tcPr>
+            <w:cnfStyle w:val="001000000000"/>
+            <w:tcW w:w="1822" w:type="dxa"/>
+          </w:tcPr>
+          <w:p/>
+        </w:tc>
+        <w:tc>
+          <w:tcPr>
+            <w:tcW w:w="3673" w:type="dxa"/>
+          </w:tcPr>
+          <w:p>
+            <w:pPr>
+              <w:cnfStyle w:val="000000100000"/>
+            </w:pPr>
+          </w:p>
+        </w:tc>
+        <w:tc>
+          <w:tcPr>
+            <w:tcW w:w="1134" w:type="dxa"/>
+          </w:tcPr>
+          <w:p>
+            <w:pPr>
+              <w:jc w:val="center"/>
+              <w:cnfStyle w:val="000000100000"/>
+            </w:pPr>
+          </w:p>
+        </w:tc>
+        <w:tc>
+          <w:tcPr>
+            <w:tcW w:w="1276" w:type="dxa"/>
+          </w:tcPr>
+          <w:p>
+            <w:pPr>
+              <w:jc w:val="center"/>
+              <w:cnfStyle w:val="000000100000"/>
+            </w:pPr>
+          </w:p>
+        </w:tc>
+        <w:tc>
+          <w:tcPr>
+            <w:tcW w:w="1417" w:type="dxa"/>
+          </w:tcPr>
+          <w:p>
+            <w:pPr>
+              <w:jc w:val="center"/>
+              <w:cnfStyle w:val="000000100000"/>
+            </w:pPr>
+          </w:p>
+        </w:tc>
+        <w:tc>
+          <w:tcPr>
+            <w:tcW w:w="1418" w:type="dxa"/>
+          </w:tcPr>
+          <w:p>
+            <w:pPr>
+              <w:jc w:val="center"/>
+              <w:cnfStyle w:val="000000100000"/>
+            </w:pPr>
+          </w:p>
+        </w:tc>
+      </w:tr>
+      <w:tr>
+        <w:trPr>
+          <w:trHeight w:val="314"/>
+        </w:trPr>
+        <w:tc>
+          <w:tcPr>
+            <w:cnfStyle w:val="001000000000"/>
+            <w:tcW w:w="1822" w:type="dxa"/>
+          </w:tcPr>
+          <w:p>
+            <w:r>
+              <w:t>Debug</w:t>
+            </w:r>
+          </w:p>
+        </w:tc>
+        <w:tc>
+          <w:tcPr>
+            <w:tcW w:w="3673" w:type="dxa"/>
+          </w:tcPr>
+          <w:p>
+            <w:pPr>
+              <w:cnfStyle w:val="000000000000"/>
+            </w:pPr>
+            <w:r>
+              <w:t>Tests et vérifications</w:t>
+            </w:r>
+          </w:p>
+        </w:tc>
+        <w:tc>
+          <w:tcPr>
+            <w:tcW w:w="1134" w:type="dxa"/>
+          </w:tcPr>
+          <w:p>
+            <w:pPr>
+              <w:jc w:val="center"/>
+              <w:cnfStyle w:val="000000000000"/>
+            </w:pPr>
+            <w:r>
+              <w:t>16</w:t>
+            </w:r>
+            <w:r>
+              <w:t>h</w:t>
+            </w:r>
+          </w:p>
+        </w:tc>
+        <w:tc>
+          <w:tcPr>
+            <w:tcW w:w="1276" w:type="dxa"/>
+          </w:tcPr>
+          <w:p>
+            <w:pPr>
+              <w:jc w:val="center"/>
+              <w:cnfStyle w:val="000000000000"/>
+            </w:pPr>
+            <w:r>
+              <w:t>haute</w:t>
+            </w:r>
+          </w:p>
+        </w:tc>
+        <w:tc>
+          <w:tcPr>
+            <w:tcW w:w="1417" w:type="dxa"/>
+          </w:tcPr>
+          <w:p>
+            <w:pPr>
+              <w:jc w:val="center"/>
+              <w:cnfStyle w:val="000000000000"/>
+            </w:pPr>
+            <w:r>
+              <w:t>03/04</w:t>
+            </w:r>
+            <w:r>
+              <w:t>/201</w:t>
+            </w:r>
+            <w:r>
+              <w:t>8</w:t>
+            </w:r>
+          </w:p>
+        </w:tc>
+        <w:tc>
+          <w:tcPr>
+            <w:tcW w:w="1418" w:type="dxa"/>
+          </w:tcPr>
+          <w:p>
+            <w:pPr>
+              <w:jc w:val="center"/>
+              <w:cnfStyle w:val="000000000000"/>
+            </w:pPr>
+            <w:r>
+              <w:t>Mohammed</w:t>
+            </w:r>
+          </w:p>
+          <w:p>
+            <w:pPr>
+              <w:jc w:val="center"/>
+              <w:cnfStyle w:val="000000000000"/>
+            </w:pPr>
+            <w:r>
+              <w:t>Raquel</w:t>
+            </w:r>
+          </w:p>
+          <w:p>
+            <w:pPr>
+              <w:jc w:val="center"/>
+              <w:cnfStyle w:val="000000000000"/>
+            </w:pPr>
+          </w:p>
+        </w:tc>
+      </w:tr>
+      <w:tr>
+        <w:trPr>
+          <w:cnfStyle w:val="000000100000"/>
+          <w:trHeight w:val="314"/>
+        </w:trPr>
+        <w:tc>
+          <w:tcPr>
+            <w:cnfStyle w:val="001000000000"/>
+            <w:tcW w:w="1822" w:type="dxa"/>
+          </w:tcPr>
+          <w:p>
+            <w:r>
+              <w:t>Déploiement</w:t>
+            </w:r>
+          </w:p>
+        </w:tc>
+        <w:tc>
+          <w:tcPr>
+            <w:tcW w:w="3673" w:type="dxa"/>
+          </w:tcPr>
+          <w:p>
+            <w:pPr>
+              <w:cnfStyle w:val="000000100000"/>
+            </w:pPr>
+            <w:r>
+              <w:t>Mise en ligne Sentora</w:t>
+            </w:r>
+          </w:p>
+        </w:tc>
+        <w:tc>
+          <w:tcPr>
+            <w:tcW w:w="1134" w:type="dxa"/>
+          </w:tcPr>
+          <w:p>
+            <w:pPr>
+              <w:jc w:val="center"/>
+              <w:cnfStyle w:val="000000100000"/>
+            </w:pPr>
+            <w:r>
+              <w:t>8</w:t>
+            </w:r>
+            <w:r>
+              <w:t>h</w:t>
+            </w:r>
+          </w:p>
+        </w:tc>
+        <w:tc>
+          <w:tcPr>
+            <w:tcW w:w="1276" w:type="dxa"/>
+          </w:tcPr>
+          <w:p>
+            <w:pPr>
+              <w:jc w:val="center"/>
+              <w:cnfStyle w:val="000000100000"/>
+            </w:pPr>
+            <w:r>
+              <w:t>moyenne</w:t>
+            </w:r>
+          </w:p>
+        </w:tc>
+        <w:tc>
+          <w:tcPr>
+            <w:tcW w:w="1417" w:type="dxa"/>
+          </w:tcPr>
+          <w:p>
+            <w:pPr>
+              <w:jc w:val="center"/>
+              <w:cnfStyle w:val="000000100000"/>
+            </w:pPr>
+            <w:r>
+              <w:t>03/04</w:t>
+            </w:r>
+            <w:r>
+              <w:t>/201</w:t>
+            </w:r>
+            <w:r>
+              <w:t>8</w:t>
+            </w:r>
+          </w:p>
+        </w:tc>
+        <w:tc>
+          <w:tcPr>
+            <w:tcW w:w="1418" w:type="dxa"/>
+          </w:tcPr>
+          <w:p>
+            <w:pPr>
+              <w:jc w:val="center"/>
+              <w:cnfStyle w:val="000000100000"/>
+            </w:pPr>
+            <w:r>
+              <w:t>Mohammed</w:t>
+            </w:r>
+          </w:p>
+          <w:p>
+            <w:pPr>
+              <w:jc w:val="center"/>
+              <w:cnfStyle w:val="000000100000"/>
+            </w:pPr>
+            <w:r>
+              <w:t>Raquel</w:t>
+            </w:r>
+          </w:p>
+          <w:p>
+            <w:pPr>
+              <w:jc w:val="center"/>
+              <w:cnfStyle w:val="000000100000"/>
+            </w:pPr>
+          </w:p>
+        </w:tc>
+      </w:tr>
+      <w:tr>
+        <w:trPr>
+          <w:trHeight w:val="314"/>
+        </w:trPr>
+        <w:tc>
+          <w:tcPr>
+            <w:cnfStyle w:val="001000000000"/>
+            <w:tcW w:w="1822" w:type="dxa"/>
+          </w:tcPr>
+          <w:p>
+            <w:r>
+              <w:t>C</w:t>
+            </w:r>
+            <w:r>
+              <w:t>ompatibilité</w:t>
+            </w:r>
+          </w:p>
+        </w:tc>
+        <w:tc>
+          <w:tcPr>
+            <w:tcW w:w="3673" w:type="dxa"/>
+          </w:tcPr>
+          <w:p>
+            <w:pPr>
+              <w:cnfStyle w:val="000000000000"/>
+            </w:pPr>
+            <w:r>
+              <w:t>C</w:t>
+            </w:r>
+            <w:r>
+              <w:t>ompatibilité entre navigateurs</w:t>
+            </w:r>
+          </w:p>
+        </w:tc>
+        <w:tc>
+          <w:tcPr>
+            <w:tcW w:w="1134" w:type="dxa"/>
+          </w:tcPr>
+          <w:p>
+            <w:pPr>
+              <w:jc w:val="center"/>
+              <w:cnfStyle w:val="000000000000"/>
+            </w:pPr>
+            <w:r>
+              <w:t>8</w:t>
+            </w:r>
+            <w:r>
+              <w:t>h</w:t>
+            </w:r>
+          </w:p>
+        </w:tc>
+        <w:tc>
+          <w:tcPr>
+            <w:tcW w:w="1276" w:type="dxa"/>
+          </w:tcPr>
+          <w:p>
+            <w:pPr>
+              <w:jc w:val="center"/>
+              <w:cnfStyle w:val="000000000000"/>
+            </w:pPr>
+            <w:r>
+              <w:t>moyenne</w:t>
+            </w:r>
+          </w:p>
+        </w:tc>
+        <w:tc>
+          <w:tcPr>
+            <w:tcW w:w="1417" w:type="dxa"/>
+          </w:tcPr>
+          <w:p>
+            <w:pPr>
+              <w:jc w:val="center"/>
+              <w:cnfStyle w:val="000000000000"/>
+            </w:pPr>
+            <w:r>
+              <w:t>03/04/2018</w:t>
+            </w:r>
+          </w:p>
+        </w:tc>
+        <w:tc>
+          <w:tcPr>
+            <w:tcW w:w="1418" w:type="dxa"/>
+          </w:tcPr>
+          <w:p>
+            <w:pPr>
+              <w:jc w:val="center"/>
+              <w:cnfStyle w:val="000000000000"/>
+            </w:pPr>
+            <w:r>
+              <w:t>Mohammed</w:t>
+            </w:r>
+          </w:p>
+          <w:p>
+            <w:pPr>
+              <w:jc w:val="center"/>
+              <w:cnfStyle w:val="000000000000"/>
+            </w:pPr>
+            <w:r>
+              <w:t>Raquel</w:t>
+            </w:r>
+          </w:p>
+          <w:p>
+            <w:pPr>
+              <w:jc w:val="center"/>
+              <w:cnfStyle w:val="000000000000"/>
+            </w:pPr>
+          </w:p>
+        </w:tc>
+      </w:tr>
+    </w:tbl>
     <w:p>
       <w:pPr>
         <w:autoSpaceDE w:val="0"/>
         <w:autoSpaceDN w:val="0"/>
         <w:adjustRightInd w:val="0"/>
         <w:spacing w:after="0" w:line="240" w:lineRule="auto"/>
+        <w:rPr>
+          <w:rFonts w:cstheme="minorHAnsi"/>
+          <w:b/>
+          <w:bCs/>
+          <w:sz w:val="36"/>
+          <w:szCs w:val="36"/>
+        </w:rPr>
+      </w:pPr>
+    </w:p>
+    <w:p>
+      <w:pPr>
+        <w:autoSpaceDE w:val="0"/>
+        <w:autoSpaceDN w:val="0"/>
+        <w:adjustRightInd w:val="0"/>
+        <w:spacing w:after="0" w:line="240" w:lineRule="auto"/>
+        <w:rPr>
+          <w:rFonts w:cstheme="minorHAnsi"/>
+          <w:b/>
+          <w:bCs/>
+          <w:sz w:val="36"/>
+          <w:szCs w:val="36"/>
+        </w:rPr>
+      </w:pPr>
+    </w:p>
+    <w:p>
+      <w:pPr>
+        <w:autoSpaceDE w:val="0"/>
+        <w:autoSpaceDN w:val="0"/>
+        <w:adjustRightInd w:val="0"/>
+        <w:spacing w:after="0" w:line="240" w:lineRule="auto"/>
+        <w:rPr>
+          <w:rFonts w:cstheme="minorHAnsi"/>
+          <w:b/>
+          <w:bCs/>
+          <w:sz w:val="36"/>
+          <w:szCs w:val="36"/>
+        </w:rPr>
+      </w:pPr>
+    </w:p>
+    <w:p>
+      <w:pPr>
+        <w:autoSpaceDE w:val="0"/>
+        <w:autoSpaceDN w:val="0"/>
+        <w:adjustRightInd w:val="0"/>
+        <w:spacing w:after="0" w:line="240" w:lineRule="auto"/>
+        <w:rPr>
+          <w:rFonts w:cstheme="minorHAnsi"/>
+          <w:b/>
+          <w:bCs/>
+          <w:sz w:val="36"/>
+          <w:szCs w:val="36"/>
+        </w:rPr>
+      </w:pPr>
+    </w:p>
+    <w:p>
+      <w:pPr>
+        <w:autoSpaceDE w:val="0"/>
+        <w:autoSpaceDN w:val="0"/>
+        <w:adjustRightInd w:val="0"/>
+        <w:spacing w:after="0" w:line="240" w:lineRule="auto"/>
+        <w:rPr>
+          <w:rFonts w:cstheme="minorHAnsi"/>
+          <w:b/>
+          <w:bCs/>
+          <w:sz w:val="36"/>
+          <w:szCs w:val="36"/>
+        </w:rPr>
+      </w:pPr>
+    </w:p>
+    <w:p>
+      <w:pPr>
+        <w:autoSpaceDE w:val="0"/>
+        <w:autoSpaceDN w:val="0"/>
+        <w:adjustRightInd w:val="0"/>
+        <w:spacing w:after="0" w:line="240" w:lineRule="auto"/>
+        <w:rPr>
+          <w:rFonts w:cstheme="minorHAnsi"/>
+          <w:b/>
+          <w:bCs/>
+          <w:sz w:val="36"/>
+          <w:szCs w:val="36"/>
+        </w:rPr>
+      </w:pPr>
+    </w:p>
+    <w:p>
+      <w:pPr>
+        <w:autoSpaceDE w:val="0"/>
+        <w:autoSpaceDN w:val="0"/>
+        <w:adjustRightInd w:val="0"/>
+        <w:spacing w:after="0" w:line="240" w:lineRule="auto"/>
+        <w:rPr>
+          <w:rFonts w:cstheme="minorHAnsi"/>
+          <w:b/>
+          <w:bCs/>
+          <w:sz w:val="36"/>
+          <w:szCs w:val="36"/>
+        </w:rPr>
+      </w:pPr>
+      <w:r>
+        <w:rPr>
+          <w:rFonts w:cstheme="minorHAnsi"/>
+          <w:b/>
+          <w:bCs/>
+          <w:sz w:val="36"/>
+          <w:szCs w:val="36"/>
+        </w:rPr>
+        <w:lastRenderedPageBreak/>
+        <w:t>Planning</w:t>
+      </w:r>
+    </w:p>
+    <w:p>
+      <w:pPr>
+        <w:autoSpaceDE w:val="0"/>
+        <w:autoSpaceDN w:val="0"/>
+        <w:adjustRightInd w:val="0"/>
+        <w:spacing w:after="0" w:line="240" w:lineRule="auto"/>
+        <w:rPr>
+          <w:rFonts w:asciiTheme="majorHAnsi" w:hAnsiTheme="majorHAnsi" w:cs="Arial-BoldMT"/>
+          <w:b/>
+          <w:bCs/>
+          <w:i/>
+          <w:color w:val="4F81BD" w:themeColor="accent1"/>
+        </w:rPr>
+      </w:pPr>
+    </w:p>
+    <w:p>
+      <w:pPr>
+        <w:autoSpaceDE w:val="0"/>
+        <w:autoSpaceDN w:val="0"/>
+        <w:adjustRightInd w:val="0"/>
+        <w:spacing w:line="240" w:lineRule="auto"/>
         <w:rPr>
           <w:rFonts w:asciiTheme="majorHAnsi" w:hAnsiTheme="majorHAnsi" w:cstheme="minorHAnsi"/>
           <w:b/>
@@ -1444,7 +2997,7 @@
         <w:autoSpaceDE w:val="0"/>
         <w:autoSpaceDN w:val="0"/>
         <w:adjustRightInd w:val="0"/>
-        <w:spacing w:after="0" w:line="240" w:lineRule="auto"/>
+        <w:spacing w:line="240" w:lineRule="auto"/>
         <w:rPr>
           <w:rFonts w:asciiTheme="majorHAnsi" w:hAnsiTheme="majorHAnsi" w:cstheme="minorHAnsi"/>
           <w:b/>
@@ -1513,7 +3066,7 @@
         <w:autoSpaceDE w:val="0"/>
         <w:autoSpaceDN w:val="0"/>
         <w:adjustRightInd w:val="0"/>
-        <w:spacing w:after="0" w:line="240" w:lineRule="auto"/>
+        <w:spacing w:line="240" w:lineRule="auto"/>
         <w:rPr>
           <w:rFonts w:asciiTheme="majorHAnsi" w:hAnsiTheme="majorHAnsi" w:cstheme="minorHAnsi"/>
           <w:b/>
@@ -1672,7 +3225,7 @@
         <w:autoSpaceDE w:val="0"/>
         <w:autoSpaceDN w:val="0"/>
         <w:adjustRightInd w:val="0"/>
-        <w:spacing w:after="0" w:line="240" w:lineRule="auto"/>
+        <w:spacing w:line="240" w:lineRule="auto"/>
         <w:rPr>
           <w:rFonts w:asciiTheme="majorHAnsi" w:hAnsiTheme="majorHAnsi" w:cstheme="minorHAnsi"/>
           <w:b/>
@@ -1769,7 +3322,13 @@
         <w:rPr>
           <w:rFonts w:cstheme="minorHAnsi"/>
         </w:rPr>
-        <w:t>Jour 4 : 15/04/2018 : tests compatibilités entre navigateurs et corrections</w:t>
+        <w:t>Jour 4 : 15/04/2018 : tests c</w:t>
+      </w:r>
+      <w:r>
+        <w:rPr>
+          <w:rFonts w:cstheme="minorHAnsi"/>
+        </w:rPr>
+        <w:t>ompatibilités entre navigateurs</w:t>
       </w:r>
     </w:p>
     <w:p>
@@ -1777,7 +3336,7 @@
         <w:autoSpaceDE w:val="0"/>
         <w:autoSpaceDN w:val="0"/>
         <w:adjustRightInd w:val="0"/>
-        <w:spacing w:after="0" w:line="240" w:lineRule="auto"/>
+        <w:spacing w:line="240" w:lineRule="auto"/>
         <w:rPr>
           <w:rFonts w:asciiTheme="majorHAnsi" w:hAnsiTheme="majorHAnsi" w:cstheme="minorHAnsi"/>
           <w:b/>
@@ -1815,45 +3374,41 @@
         <w:autoSpaceDE w:val="0"/>
         <w:autoSpaceDN w:val="0"/>
         <w:adjustRightInd w:val="0"/>
-        <w:spacing w:after="0" w:line="240" w:lineRule="auto"/>
-        <w:rPr>
-          <w:rFonts w:cstheme="minorHAnsi"/>
-        </w:rPr>
-      </w:pPr>
-      <w:r>
-        <w:rPr>
-          <w:rFonts w:cstheme="minorHAnsi"/>
-        </w:rPr>
-        <w:t xml:space="preserve">Jour 1 : 16/04/2018 : rédaction du cahier des charges </w:t>
-      </w:r>
-    </w:p>
-    <w:p>
-      <w:pPr>
-        <w:rPr>
-          <w:sz w:val="24"/>
-        </w:rPr>
-      </w:pPr>
-    </w:p>
-    <w:p>
-      <w:pPr>
-        <w:rPr>
-          <w:sz w:val="24"/>
-        </w:rPr>
-      </w:pPr>
-    </w:p>
-    <w:p>
-      <w:pPr>
-        <w:rPr>
-          <w:sz w:val="24"/>
-        </w:rPr>
-      </w:pPr>
-    </w:p>
-    <w:p>
-      <w:pPr>
-        <w:rPr>
-          <w:sz w:val="24"/>
-        </w:rPr>
-      </w:pPr>
+        <w:spacing w:line="240" w:lineRule="auto"/>
+        <w:rPr>
+          <w:rFonts w:cstheme="minorHAnsi"/>
+        </w:rPr>
+      </w:pPr>
+      <w:r>
+        <w:rPr>
+          <w:rFonts w:cstheme="minorHAnsi"/>
+        </w:rPr>
+        <w:t xml:space="preserve">Jour 1 : 16/04/2018 : </w:t>
+      </w:r>
+      <w:r>
+        <w:rPr>
+          <w:rFonts w:cstheme="minorHAnsi"/>
+        </w:rPr>
+        <w:t>pr</w:t>
+      </w:r>
+      <w:r>
+        <w:rPr>
+          <w:rFonts w:cstheme="minorHAnsi"/>
+        </w:rPr>
+        <w:t>é</w:t>
+      </w:r>
+      <w:r>
+        <w:rPr>
+          <w:rFonts w:cstheme="minorHAnsi"/>
+        </w:rPr>
+        <w:t>sentation</w:t>
+      </w:r>
+      <w:r>
+        <w:rPr>
+          <w:rFonts w:cstheme="minorHAnsi"/>
+        </w:rPr>
+        <w:t xml:space="preserve"> </w:t>
+      </w:r>
     </w:p>
     <w:p>
       <w:pPr>
@@ -1904,24 +3459,9 @@
         <w:adjustRightInd w:val="0"/>
         <w:spacing w:line="240" w:lineRule="auto"/>
         <w:rPr>
-          <w:rFonts w:cstheme="minorHAnsi"/>
-          <w:b/>
-          <w:bCs/>
-          <w:sz w:val="36"/>
-          <w:szCs w:val="36"/>
-        </w:rPr>
-      </w:pPr>
-      <w:r>
-        <w:rPr>
-          <w:rFonts w:cstheme="minorHAnsi"/>
-          <w:b/>
-          <w:bCs/>
-          <w:sz w:val="36"/>
-          <w:szCs w:val="36"/>
-        </w:rPr>
-        <w:lastRenderedPageBreak/>
-        <w:t>Les intervenants</w:t>
-      </w:r>
+          <w:sz w:val="24"/>
+        </w:rPr>
+      </w:pPr>
     </w:p>
     <w:p>
       <w:pPr>
@@ -1930,32 +3470,23 @@
         <w:adjustRightInd w:val="0"/>
         <w:spacing w:line="240" w:lineRule="auto"/>
         <w:rPr>
-          <w:sz w:val="28"/>
-        </w:rPr>
-      </w:pPr>
-      <w:r>
-        <w:rPr>
-          <w:rFonts w:asciiTheme="majorHAnsi" w:hAnsiTheme="majorHAnsi" w:cs="ArialMT"/>
-          <w:b/>
-          <w:i/>
-          <w:color w:val="4F81BD" w:themeColor="accent1"/>
-        </w:rPr>
-        <w:t>Charge de projet</w:t>
-      </w:r>
-      <w:r>
-        <w:rPr>
-          <w:rFonts w:asciiTheme="majorHAnsi" w:hAnsiTheme="majorHAnsi" w:cs="ArialMT"/>
-          <w:b/>
-          <w:i/>
-          <w:color w:val="4F81BD" w:themeColor="accent1"/>
-        </w:rPr>
-        <w:t xml:space="preserve"> </w:t>
-      </w:r>
-      <w:r>
-        <w:rPr>
-          <w:rFonts w:cstheme="minorHAnsi"/>
-        </w:rPr>
-        <w:t>(Mohammed Jawad, Raquel Guina)</w:t>
+          <w:rFonts w:cstheme="minorHAnsi"/>
+          <w:b/>
+          <w:bCs/>
+          <w:sz w:val="36"/>
+          <w:szCs w:val="36"/>
+        </w:rPr>
+      </w:pPr>
+      <w:r>
+        <w:rPr>
+          <w:rFonts w:cstheme="minorHAnsi"/>
+          <w:b/>
+          <w:bCs/>
+          <w:sz w:val="36"/>
+          <w:szCs w:val="36"/>
+        </w:rPr>
+        <w:lastRenderedPageBreak/>
+        <w:t>Les intervenants</w:t>
       </w:r>
     </w:p>
     <w:p>
@@ -1966,7 +3497,6 @@
         <w:spacing w:line="240" w:lineRule="auto"/>
         <w:rPr>
           <w:sz w:val="28"/>
-          <w:lang w:val="en-CA"/>
         </w:rPr>
       </w:pPr>
       <w:r>
@@ -1975,9 +3505,8 @@
           <w:b/>
           <w:i/>
           <w:color w:val="4F81BD" w:themeColor="accent1"/>
-          <w:lang w:val="en-CA"/>
-        </w:rPr>
-        <w:t>Web design</w:t>
+        </w:rPr>
+        <w:t>Charge de projet</w:t>
       </w:r>
       <w:r>
         <w:rPr>
@@ -1985,14 +3514,12 @@
           <w:b/>
           <w:i/>
           <w:color w:val="4F81BD" w:themeColor="accent1"/>
-          <w:lang w:val="en-CA"/>
         </w:rPr>
         <w:t xml:space="preserve"> </w:t>
       </w:r>
       <w:r>
         <w:rPr>
           <w:rFonts w:cstheme="minorHAnsi"/>
-          <w:lang w:val="en-CA"/>
         </w:rPr>
         <w:t>(Mohammed Jawad, Raquel Guina)</w:t>
       </w:r>
@@ -2005,6 +3532,7 @@
         <w:spacing w:line="240" w:lineRule="auto"/>
         <w:rPr>
           <w:sz w:val="28"/>
+          <w:lang w:val="en-CA"/>
         </w:rPr>
       </w:pPr>
       <w:r>
@@ -2013,19 +3541,24 @@
           <w:b/>
           <w:i/>
           <w:color w:val="4F81BD" w:themeColor="accent1"/>
-        </w:rPr>
-        <w:t>Intégration</w:t>
-      </w:r>
-      <w:r>
-        <w:rPr>
-          <w:rFonts w:ascii="ArialMT" w:hAnsi="ArialMT" w:cs="ArialMT"/>
-          <w:color w:val="000000"/>
+          <w:lang w:val="en-CA"/>
+        </w:rPr>
+        <w:t>Web design</w:t>
+      </w:r>
+      <w:r>
+        <w:rPr>
+          <w:rFonts w:asciiTheme="majorHAnsi" w:hAnsiTheme="majorHAnsi" w:cs="ArialMT"/>
+          <w:b/>
+          <w:i/>
+          <w:color w:val="4F81BD" w:themeColor="accent1"/>
+          <w:lang w:val="en-CA"/>
         </w:rPr>
         <w:t xml:space="preserve"> </w:t>
       </w:r>
       <w:r>
         <w:rPr>
           <w:rFonts w:cstheme="minorHAnsi"/>
+          <w:lang w:val="en-CA"/>
         </w:rPr>
         <w:t>(Mohammed Jawad, Raquel Guina)</w:t>
       </w:r>
@@ -2047,14 +3580,12 @@
           <w:i/>
           <w:color w:val="4F81BD" w:themeColor="accent1"/>
         </w:rPr>
-        <w:t>Développer</w:t>
-      </w:r>
-      <w:r>
-        <w:rPr>
-          <w:rFonts w:asciiTheme="majorHAnsi" w:hAnsiTheme="majorHAnsi" w:cs="ArialMT"/>
-          <w:b/>
-          <w:i/>
-          <w:color w:val="4F81BD" w:themeColor="accent1"/>
+        <w:t>Intégration</w:t>
+      </w:r>
+      <w:r>
+        <w:rPr>
+          <w:rFonts w:ascii="ArialMT" w:hAnsi="ArialMT" w:cs="ArialMT"/>
+          <w:color w:val="000000"/>
         </w:rPr>
         <w:t xml:space="preserve"> </w:t>
       </w:r>
@@ -2072,10 +3603,33 @@
         <w:adjustRightInd w:val="0"/>
         <w:spacing w:line="240" w:lineRule="auto"/>
         <w:rPr>
-          <w:rFonts w:ascii="ArialMT" w:hAnsi="ArialMT" w:cs="ArialMT"/>
-          <w:color w:val="000000"/>
-        </w:rPr>
-      </w:pPr>
+          <w:sz w:val="28"/>
+        </w:rPr>
+      </w:pPr>
+      <w:r>
+        <w:rPr>
+          <w:rFonts w:asciiTheme="majorHAnsi" w:hAnsiTheme="majorHAnsi" w:cs="ArialMT"/>
+          <w:b/>
+          <w:i/>
+          <w:color w:val="4F81BD" w:themeColor="accent1"/>
+        </w:rPr>
+        <w:t>Développer</w:t>
+      </w:r>
+      <w:r>
+        <w:rPr>
+          <w:rFonts w:asciiTheme="majorHAnsi" w:hAnsiTheme="majorHAnsi" w:cs="ArialMT"/>
+          <w:b/>
+          <w:i/>
+          <w:color w:val="4F81BD" w:themeColor="accent1"/>
+        </w:rPr>
+        <w:t xml:space="preserve"> </w:t>
+      </w:r>
+      <w:r>
+        <w:rPr>
+          <w:rFonts w:cstheme="minorHAnsi"/>
+        </w:rPr>
+        <w:t>(Mohammed Jawad, Raquel Guina)</w:t>
+      </w:r>
     </w:p>
     <w:p>
       <w:pPr>
@@ -2084,23 +3638,10 @@
         <w:adjustRightInd w:val="0"/>
         <w:spacing w:line="240" w:lineRule="auto"/>
         <w:rPr>
-          <w:rFonts w:cstheme="minorHAnsi"/>
-          <w:b/>
-          <w:bCs/>
-          <w:sz w:val="36"/>
-          <w:szCs w:val="36"/>
-        </w:rPr>
-      </w:pPr>
-      <w:r>
-        <w:rPr>
-          <w:rFonts w:cstheme="minorHAnsi"/>
-          <w:b/>
-          <w:bCs/>
-          <w:sz w:val="36"/>
-          <w:szCs w:val="36"/>
-        </w:rPr>
-        <w:t>Qualité des intervenants</w:t>
-      </w:r>
+          <w:rFonts w:ascii="ArialMT" w:hAnsi="ArialMT" w:cs="ArialMT"/>
+          <w:color w:val="000000"/>
+        </w:rPr>
+      </w:pPr>
     </w:p>
     <w:p>
       <w:pPr>
@@ -2110,13 +3651,21 @@
         <w:spacing w:line="240" w:lineRule="auto"/>
         <w:rPr>
           <w:rFonts w:cstheme="minorHAnsi"/>
-        </w:rPr>
-      </w:pPr>
-      <w:r>
-        <w:rPr>
-          <w:rFonts w:cstheme="minorHAnsi"/>
-        </w:rPr>
-        <w:t>Mohammed Jawad: intégratrice web</w:t>
+          <w:b/>
+          <w:bCs/>
+          <w:sz w:val="36"/>
+          <w:szCs w:val="36"/>
+        </w:rPr>
+      </w:pPr>
+      <w:r>
+        <w:rPr>
+          <w:rFonts w:cstheme="minorHAnsi"/>
+          <w:b/>
+          <w:bCs/>
+          <w:sz w:val="36"/>
+          <w:szCs w:val="36"/>
+        </w:rPr>
+        <w:t>Qualité des intervenants</w:t>
       </w:r>
     </w:p>
     <w:p>
@@ -2133,6 +3682,23 @@
         <w:rPr>
           <w:rFonts w:cstheme="minorHAnsi"/>
         </w:rPr>
+        <w:t>Mohammed Jawad: intégratrice web</w:t>
+      </w:r>
+    </w:p>
+    <w:p>
+      <w:pPr>
+        <w:autoSpaceDE w:val="0"/>
+        <w:autoSpaceDN w:val="0"/>
+        <w:adjustRightInd w:val="0"/>
+        <w:spacing w:line="240" w:lineRule="auto"/>
+        <w:rPr>
+          <w:rFonts w:cstheme="minorHAnsi"/>
+        </w:rPr>
+      </w:pPr>
+      <w:r>
+        <w:rPr>
+          <w:rFonts w:cstheme="minorHAnsi"/>
+        </w:rPr>
         <w:t>Raquel Guina: intégratrice web</w:t>
       </w:r>
     </w:p>
@@ -2148,6 +3714,13 @@
         </w:rPr>
         <w:t>Gilles Pénissard : Intervenant ISI</w:t>
       </w:r>
+    </w:p>
+    <w:p>
+      <w:pPr>
+        <w:rPr>
+          <w:rFonts w:cstheme="minorHAnsi"/>
+        </w:rPr>
+      </w:pPr>
     </w:p>
     <w:sectPr>
       <w:pgSz w:w="12240" w:h="15840"/>
@@ -3662,6 +5235,110 @@
       <w:contextualSpacing/>
     </w:pPr>
   </w:style>
+  <w:style w:type="table" w:customStyle="1" w:styleId="Trameclaire-Accent11">
+    <w:name w:val="Trame claire - Accent 11"/>
+    <w:basedOn w:val="TableauNormal"/>
+    <w:uiPriority w:val="60"/>
+    <w:rsid w:val="00104B4D"/>
+    <w:pPr>
+      <w:spacing w:after="0" w:line="240" w:lineRule="auto"/>
+    </w:pPr>
+    <w:rPr>
+      <w:color w:val="365F91" w:themeColor="accent1" w:themeShade="BF"/>
+      <w:lang w:val="fr-CA"/>
+    </w:rPr>
+    <w:tblPr>
+      <w:tblStyleRowBandSize w:val="1"/>
+      <w:tblStyleColBandSize w:val="1"/>
+      <w:tblInd w:w="0" w:type="dxa"/>
+      <w:tblBorders>
+        <w:top w:val="single" w:sz="8" w:space="0" w:color="4F81BD" w:themeColor="accent1"/>
+        <w:bottom w:val="single" w:sz="8" w:space="0" w:color="4F81BD" w:themeColor="accent1"/>
+      </w:tblBorders>
+      <w:tblCellMar>
+        <w:top w:w="0" w:type="dxa"/>
+        <w:left w:w="108" w:type="dxa"/>
+        <w:bottom w:w="0" w:type="dxa"/>
+        <w:right w:w="108" w:type="dxa"/>
+      </w:tblCellMar>
+    </w:tblPr>
+    <w:tblStylePr w:type="firstRow">
+      <w:pPr>
+        <w:spacing w:before="0" w:after="0" w:line="240" w:lineRule="auto"/>
+      </w:pPr>
+      <w:rPr>
+        <w:b/>
+        <w:bCs/>
+      </w:rPr>
+      <w:tblPr/>
+      <w:tcPr>
+        <w:tcBorders>
+          <w:top w:val="single" w:sz="8" w:space="0" w:color="4F81BD" w:themeColor="accent1"/>
+          <w:left w:val="nil"/>
+          <w:bottom w:val="single" w:sz="8" w:space="0" w:color="4F81BD" w:themeColor="accent1"/>
+          <w:right w:val="nil"/>
+          <w:insideH w:val="nil"/>
+          <w:insideV w:val="nil"/>
+        </w:tcBorders>
+      </w:tcPr>
+    </w:tblStylePr>
+    <w:tblStylePr w:type="lastRow">
+      <w:pPr>
+        <w:spacing w:before="0" w:after="0" w:line="240" w:lineRule="auto"/>
+      </w:pPr>
+      <w:rPr>
+        <w:b/>
+        <w:bCs/>
+      </w:rPr>
+      <w:tblPr/>
+      <w:tcPr>
+        <w:tcBorders>
+          <w:top w:val="single" w:sz="8" w:space="0" w:color="4F81BD" w:themeColor="accent1"/>
+          <w:left w:val="nil"/>
+          <w:bottom w:val="single" w:sz="8" w:space="0" w:color="4F81BD" w:themeColor="accent1"/>
+          <w:right w:val="nil"/>
+          <w:insideH w:val="nil"/>
+          <w:insideV w:val="nil"/>
+        </w:tcBorders>
+      </w:tcPr>
+    </w:tblStylePr>
+    <w:tblStylePr w:type="firstCol">
+      <w:rPr>
+        <w:b/>
+        <w:bCs/>
+      </w:rPr>
+    </w:tblStylePr>
+    <w:tblStylePr w:type="lastCol">
+      <w:rPr>
+        <w:b/>
+        <w:bCs/>
+      </w:rPr>
+    </w:tblStylePr>
+    <w:tblStylePr w:type="band1Vert">
+      <w:tblPr/>
+      <w:tcPr>
+        <w:tcBorders>
+          <w:left w:val="nil"/>
+          <w:right w:val="nil"/>
+          <w:insideH w:val="nil"/>
+          <w:insideV w:val="nil"/>
+        </w:tcBorders>
+        <w:shd w:val="clear" w:color="auto" w:fill="D3DFEE" w:themeFill="accent1" w:themeFillTint="3F"/>
+      </w:tcPr>
+    </w:tblStylePr>
+    <w:tblStylePr w:type="band1Horz">
+      <w:tblPr/>
+      <w:tcPr>
+        <w:tcBorders>
+          <w:left w:val="nil"/>
+          <w:right w:val="nil"/>
+          <w:insideH w:val="nil"/>
+          <w:insideV w:val="nil"/>
+        </w:tcBorders>
+        <w:shd w:val="clear" w:color="auto" w:fill="D3DFEE" w:themeFill="accent1" w:themeFillTint="3F"/>
+      </w:tcPr>
+    </w:tblStylePr>
+  </w:style>
 </w:styles>
 </file>
 

</xml_diff>

<commit_message>
Cahier des charges - mise à jour
</commit_message>
<xml_diff>
--- a/Cahier des charges/a_P71_cahierDeCharges_Raquel_Mohammed.docx
+++ b/Cahier des charges/a_P71_cahierDeCharges_Raquel_Mohammed.docx
@@ -1666,13 +1666,10 @@
               <w:cnfStyle w:val="000000000000"/>
             </w:pPr>
             <w:r>
-              <w:t>03/04</w:t>
-            </w:r>
-            <w:r>
-              <w:t>/201</w:t>
-            </w:r>
-            <w:r>
-              <w:t>8</w:t>
+              <w:t>04</w:t>
+            </w:r>
+            <w:r>
+              <w:t>/04/2018</w:t>
             </w:r>
           </w:p>
         </w:tc>
@@ -1731,10 +1728,7 @@
               <w:cnfStyle w:val="000000100000"/>
             </w:pPr>
             <w:r>
-              <w:t>Mise en place du site en HTML5, CSS3</w:t>
-            </w:r>
-            <w:r>
-              <w:t xml:space="preserve"> </w:t>
+              <w:t xml:space="preserve">Mise en place du site en HTML5, CSS3 </w:t>
             </w:r>
           </w:p>
           <w:p>
@@ -1784,7 +1778,10 @@
               <w:cnfStyle w:val="000000100000"/>
             </w:pPr>
             <w:r>
-              <w:t>03/04/2018</w:t>
+              <w:t>05</w:t>
+            </w:r>
+            <w:r>
+              <w:t>/04/2018</w:t>
             </w:r>
           </w:p>
         </w:tc>
@@ -1900,13 +1897,10 @@
               <w:cnfStyle w:val="000000000000"/>
             </w:pPr>
             <w:r>
-              <w:t>03/04</w:t>
-            </w:r>
-            <w:r>
-              <w:t>/201</w:t>
-            </w:r>
-            <w:r>
-              <w:t>8</w:t>
+              <w:t>06</w:t>
+            </w:r>
+            <w:r>
+              <w:t>/04/2018</w:t>
             </w:r>
           </w:p>
         </w:tc>
@@ -2010,13 +2004,10 @@
               <w:cnfStyle w:val="000000100000"/>
             </w:pPr>
             <w:r>
-              <w:t>03/04</w:t>
-            </w:r>
-            <w:r>
-              <w:t>/201</w:t>
-            </w:r>
-            <w:r>
-              <w:t>8</w:t>
+              <w:t>07</w:t>
+            </w:r>
+            <w:r>
+              <w:t>/04/2018</w:t>
             </w:r>
           </w:p>
         </w:tc>
@@ -2125,13 +2116,10 @@
               <w:cnfStyle w:val="000000000000"/>
             </w:pPr>
             <w:r>
-              <w:t>03/04</w:t>
-            </w:r>
-            <w:r>
-              <w:t>/201</w:t>
-            </w:r>
-            <w:r>
-              <w:t>8</w:t>
+              <w:t>08</w:t>
+            </w:r>
+            <w:r>
+              <w:t>/04/2018</w:t>
             </w:r>
           </w:p>
         </w:tc>
@@ -2241,13 +2229,10 @@
               <w:cnfStyle w:val="000000100000"/>
             </w:pPr>
             <w:r>
-              <w:t>03/04</w:t>
-            </w:r>
-            <w:r>
-              <w:t>/201</w:t>
-            </w:r>
-            <w:r>
-              <w:t>8</w:t>
+              <w:t>09</w:t>
+            </w:r>
+            <w:r>
+              <w:t>/04/2018</w:t>
             </w:r>
           </w:p>
         </w:tc>
@@ -2362,13 +2347,10 @@
               <w:cnfStyle w:val="000000000000"/>
             </w:pPr>
             <w:r>
-              <w:t>03/04</w:t>
-            </w:r>
-            <w:r>
-              <w:t>/201</w:t>
-            </w:r>
-            <w:r>
-              <w:t>8</w:t>
+              <w:t>10</w:t>
+            </w:r>
+            <w:r>
+              <w:t>/04/2018</w:t>
             </w:r>
           </w:p>
         </w:tc>
@@ -2532,13 +2514,10 @@
               <w:cnfStyle w:val="000000000000"/>
             </w:pPr>
             <w:r>
-              <w:t>03/04</w:t>
-            </w:r>
-            <w:r>
-              <w:t>/201</w:t>
-            </w:r>
-            <w:r>
-              <w:t>8</w:t>
+              <w:t>13</w:t>
+            </w:r>
+            <w:r>
+              <w:t>/04/2018</w:t>
             </w:r>
           </w:p>
         </w:tc>
@@ -2642,13 +2621,10 @@
               <w:cnfStyle w:val="000000100000"/>
             </w:pPr>
             <w:r>
-              <w:t>03/04</w:t>
-            </w:r>
-            <w:r>
-              <w:t>/201</w:t>
-            </w:r>
-            <w:r>
-              <w:t>8</w:t>
+              <w:t>14</w:t>
+            </w:r>
+            <w:r>
+              <w:t>/04/2018</w:t>
             </w:r>
           </w:p>
         </w:tc>
@@ -2693,10 +2669,7 @@
           </w:tcPr>
           <w:p>
             <w:r>
-              <w:t>C</w:t>
-            </w:r>
-            <w:r>
-              <w:t>ompatibilité</w:t>
+              <w:t>Compatibilité</w:t>
             </w:r>
           </w:p>
         </w:tc>
@@ -2709,10 +2682,7 @@
               <w:cnfStyle w:val="000000000000"/>
             </w:pPr>
             <w:r>
-              <w:t>C</w:t>
-            </w:r>
-            <w:r>
-              <w:t>ompatibilité entre navigateurs</w:t>
+              <w:t>Compatibilité entre navigateurs</w:t>
             </w:r>
           </w:p>
         </w:tc>
@@ -2757,7 +2727,10 @@
               <w:cnfStyle w:val="000000000000"/>
             </w:pPr>
             <w:r>
-              <w:t>03/04/2018</w:t>
+              <w:t>15</w:t>
+            </w:r>
+            <w:r>
+              <w:t>/04/2018</w:t>
             </w:r>
           </w:p>
         </w:tc>
@@ -3199,7 +3172,13 @@
         <w:rPr>
           <w:rFonts w:cstheme="minorHAnsi"/>
         </w:rPr>
-        <w:t>Jour 6 : 09/04/2018 : finalisation du site en PHP</w:t>
+        <w:t>Jour 6 : 10</w:t>
+      </w:r>
+      <w:r>
+        <w:rPr>
+          <w:rFonts w:cstheme="minorHAnsi"/>
+        </w:rPr>
+        <w:t>/04/2018 : finalisation du site en PHP</w:t>
       </w:r>
     </w:p>
     <w:p>

</xml_diff>